<commit_message>
search / download part updated
</commit_message>
<xml_diff>
--- a/Entering_and_analysing_nano_safety_data/enm_Tutorial_DataWorkshop_v4.docx
+++ b/Entering_and_analysing_nano_safety_data/enm_Tutorial_DataWorkshop_v4.docx
@@ -4253,14 +4253,27 @@
       <w:r>
         <w:t xml:space="preserve">Figure </w:t>
       </w:r>
-      <w:fldSimple w:instr=" SEQ Figure \* ARABIC ">
-        <w:r>
-          <w:rPr>
-            <w:noProof/>
-          </w:rPr>
-          <w:t>1</w:t>
-        </w:r>
-      </w:fldSimple>
+      <w:r>
+        <w:fldChar w:fldCharType="begin"/>
+      </w:r>
+      <w:r>
+        <w:instrText xml:space="preserve"> SEQ Figure \* ARABIC </w:instrText>
+      </w:r>
+      <w:r>
+        <w:fldChar w:fldCharType="separate"/>
+      </w:r>
+      <w:r>
+        <w:rPr>
+          <w:noProof/>
+        </w:rPr>
+        <w:t>1</w:t>
+      </w:r>
+      <w:r>
+        <w:rPr>
+          <w:noProof/>
+        </w:rPr>
+        <w:fldChar w:fldCharType="end"/>
+      </w:r>
       <w:r>
         <w:t xml:space="preserve"> </w:t>
       </w:r>
@@ -4547,14 +4560,27 @@
       <w:r>
         <w:t xml:space="preserve">Figure </w:t>
       </w:r>
-      <w:fldSimple w:instr=" SEQ Figure \* ARABIC ">
-        <w:r>
-          <w:rPr>
-            <w:noProof/>
-          </w:rPr>
-          <w:t>2</w:t>
-        </w:r>
-      </w:fldSimple>
+      <w:r>
+        <w:fldChar w:fldCharType="begin"/>
+      </w:r>
+      <w:r>
+        <w:instrText xml:space="preserve"> SEQ Figure \* ARABIC </w:instrText>
+      </w:r>
+      <w:r>
+        <w:fldChar w:fldCharType="separate"/>
+      </w:r>
+      <w:r>
+        <w:rPr>
+          <w:noProof/>
+        </w:rPr>
+        <w:t>2</w:t>
+      </w:r>
+      <w:r>
+        <w:rPr>
+          <w:noProof/>
+        </w:rPr>
+        <w:fldChar w:fldCharType="end"/>
+      </w:r>
       <w:r>
         <w:t xml:space="preserve"> </w:t>
       </w:r>
@@ -4666,14 +4692,27 @@
       <w:r>
         <w:t xml:space="preserve">Figure </w:t>
       </w:r>
-      <w:fldSimple w:instr=" SEQ Figure \* ARABIC ">
-        <w:r>
-          <w:rPr>
-            <w:noProof/>
-          </w:rPr>
-          <w:t>3</w:t>
-        </w:r>
-      </w:fldSimple>
+      <w:r>
+        <w:fldChar w:fldCharType="begin"/>
+      </w:r>
+      <w:r>
+        <w:instrText xml:space="preserve"> SEQ Figure \* ARABIC </w:instrText>
+      </w:r>
+      <w:r>
+        <w:fldChar w:fldCharType="separate"/>
+      </w:r>
+      <w:r>
+        <w:rPr>
+          <w:noProof/>
+        </w:rPr>
+        <w:t>3</w:t>
+      </w:r>
+      <w:r>
+        <w:rPr>
+          <w:noProof/>
+        </w:rPr>
+        <w:fldChar w:fldCharType="end"/>
+      </w:r>
       <w:r>
         <w:t xml:space="preserve"> The P-CHEM (</w:t>
       </w:r>
@@ -4759,14 +4798,27 @@
       <w:r>
         <w:t xml:space="preserve">Figure </w:t>
       </w:r>
-      <w:fldSimple w:instr=" SEQ Figure \* ARABIC ">
-        <w:r>
-          <w:rPr>
-            <w:noProof/>
-          </w:rPr>
-          <w:t>4</w:t>
-        </w:r>
-      </w:fldSimple>
+      <w:r>
+        <w:fldChar w:fldCharType="begin"/>
+      </w:r>
+      <w:r>
+        <w:instrText xml:space="preserve"> SEQ Figure \* ARABIC </w:instrText>
+      </w:r>
+      <w:r>
+        <w:fldChar w:fldCharType="separate"/>
+      </w:r>
+      <w:r>
+        <w:rPr>
+          <w:noProof/>
+        </w:rPr>
+        <w:t>4</w:t>
+      </w:r>
+      <w:r>
+        <w:rPr>
+          <w:noProof/>
+        </w:rPr>
+        <w:fldChar w:fldCharType="end"/>
+      </w:r>
       <w:r>
         <w:t xml:space="preserve"> Summary details, e.g. shows the range of the Zeta potential measurements (-15.1, 24.3) mV</w:t>
       </w:r>
@@ -4857,14 +4909,27 @@
       <w:r>
         <w:t xml:space="preserve">Figure </w:t>
       </w:r>
-      <w:fldSimple w:instr=" SEQ Figure \* ARABIC ">
-        <w:r>
-          <w:rPr>
-            <w:noProof/>
-          </w:rPr>
-          <w:t>5</w:t>
-        </w:r>
-      </w:fldSimple>
+      <w:r>
+        <w:fldChar w:fldCharType="begin"/>
+      </w:r>
+      <w:r>
+        <w:instrText xml:space="preserve"> SEQ Figure \* ARABIC </w:instrText>
+      </w:r>
+      <w:r>
+        <w:fldChar w:fldCharType="separate"/>
+      </w:r>
+      <w:r>
+        <w:rPr>
+          <w:noProof/>
+        </w:rPr>
+        <w:t>5</w:t>
+      </w:r>
+      <w:r>
+        <w:rPr>
+          <w:noProof/>
+        </w:rPr>
+        <w:fldChar w:fldCharType="end"/>
+      </w:r>
       <w:r>
         <w:t xml:space="preserve"> </w:t>
       </w:r>
@@ -4988,14 +5053,27 @@
       <w:r>
         <w:t xml:space="preserve">Figure </w:t>
       </w:r>
-      <w:fldSimple w:instr=" SEQ Figure \* ARABIC ">
-        <w:r>
-          <w:rPr>
-            <w:noProof/>
-          </w:rPr>
-          <w:t>6</w:t>
-        </w:r>
-      </w:fldSimple>
+      <w:r>
+        <w:fldChar w:fldCharType="begin"/>
+      </w:r>
+      <w:r>
+        <w:instrText xml:space="preserve"> SEQ Figure \* ARABIC </w:instrText>
+      </w:r>
+      <w:r>
+        <w:fldChar w:fldCharType="separate"/>
+      </w:r>
+      <w:r>
+        <w:rPr>
+          <w:noProof/>
+        </w:rPr>
+        <w:t>6</w:t>
+      </w:r>
+      <w:r>
+        <w:rPr>
+          <w:noProof/>
+        </w:rPr>
+        <w:fldChar w:fldCharType="end"/>
+      </w:r>
       <w:r>
         <w:t xml:space="preserve"> </w:t>
       </w:r>
@@ -5134,14 +5212,27 @@
       <w:r>
         <w:t xml:space="preserve">Figure </w:t>
       </w:r>
-      <w:fldSimple w:instr=" SEQ Figure \* ARABIC ">
-        <w:r>
-          <w:rPr>
-            <w:noProof/>
-          </w:rPr>
-          <w:t>7</w:t>
-        </w:r>
-      </w:fldSimple>
+      <w:r>
+        <w:fldChar w:fldCharType="begin"/>
+      </w:r>
+      <w:r>
+        <w:instrText xml:space="preserve"> SEQ Figure \* ARABIC </w:instrText>
+      </w:r>
+      <w:r>
+        <w:fldChar w:fldCharType="separate"/>
+      </w:r>
+      <w:r>
+        <w:rPr>
+          <w:noProof/>
+        </w:rPr>
+        <w:t>7</w:t>
+      </w:r>
+      <w:r>
+        <w:rPr>
+          <w:noProof/>
+        </w:rPr>
+        <w:fldChar w:fldCharType="end"/>
+      </w:r>
       <w:r>
         <w:rPr>
           <w:noProof/>
@@ -5352,24 +5443,29 @@
       <w:r>
         <w:t xml:space="preserve">Figure </w:t>
       </w:r>
-      <w:fldSimple w:instr=" SEQ Figure \* ARABIC ">
-        <w:r>
-          <w:rPr>
-            <w:noProof/>
-          </w:rPr>
-          <w:t>9</w:t>
-        </w:r>
-      </w:fldSimple>
-      <w:r>
-        <w:t xml:space="preserve"> Click on the nanomaterial type panel on the left to see the summary of nanomaterial </w:t>
-      </w:r>
-      <w:proofErr w:type="gramStart"/>
-      <w:r>
-        <w:t>types</w:t>
-      </w:r>
-      <w:proofErr w:type="gramEnd"/>
-      <w:r>
-        <w:t xml:space="preserve"> found in the current query.</w:t>
+      <w:r>
+        <w:fldChar w:fldCharType="begin"/>
+      </w:r>
+      <w:r>
+        <w:instrText xml:space="preserve"> SEQ Figure \* ARABIC </w:instrText>
+      </w:r>
+      <w:r>
+        <w:fldChar w:fldCharType="separate"/>
+      </w:r>
+      <w:r>
+        <w:rPr>
+          <w:noProof/>
+        </w:rPr>
+        <w:t>9</w:t>
+      </w:r>
+      <w:r>
+        <w:rPr>
+          <w:noProof/>
+        </w:rPr>
+        <w:fldChar w:fldCharType="end"/>
+      </w:r>
+      <w:r>
+        <w:t xml:space="preserve"> Click on the nanomaterial type panel on the left to see the summary of nanomaterial types found in the current query.</w:t>
       </w:r>
     </w:p>
     <w:p/>
@@ -5481,14 +5577,27 @@
       <w:r>
         <w:t xml:space="preserve">Figure </w:t>
       </w:r>
-      <w:fldSimple w:instr=" SEQ Figure \* ARABIC ">
-        <w:r>
-          <w:rPr>
-            <w:noProof/>
-          </w:rPr>
-          <w:t>10</w:t>
-        </w:r>
-      </w:fldSimple>
+      <w:r>
+        <w:fldChar w:fldCharType="begin"/>
+      </w:r>
+      <w:r>
+        <w:instrText xml:space="preserve"> SEQ Figure \* ARABIC </w:instrText>
+      </w:r>
+      <w:r>
+        <w:fldChar w:fldCharType="separate"/>
+      </w:r>
+      <w:r>
+        <w:rPr>
+          <w:noProof/>
+        </w:rPr>
+        <w:t>10</w:t>
+      </w:r>
+      <w:r>
+        <w:rPr>
+          <w:noProof/>
+        </w:rPr>
+        <w:fldChar w:fldCharType="end"/>
+      </w:r>
       <w:r>
         <w:t xml:space="preserve"> </w:t>
       </w:r>
@@ -5594,40 +5703,21 @@
       <w:r>
         <w:t xml:space="preserve">Figure </w:t>
       </w:r>
-      <w:r>
-        <w:fldChar w:fldCharType="begin"/>
-      </w:r>
-      <w:r>
-        <w:instrText xml:space="preserve"> SEQ Figure \* ARABIC </w:instrText>
-      </w:r>
-      <w:r>
-        <w:fldChar w:fldCharType="separate"/>
-      </w:r>
-      <w:r>
-        <w:rPr>
-          <w:noProof/>
-        </w:rPr>
-        <w:t>10</w:t>
-      </w:r>
-      <w:r>
-        <w:rPr>
-          <w:noProof/>
-        </w:rPr>
-        <w:fldChar w:fldCharType="end"/>
-      </w:r>
-      <w:r>
-        <w:t xml:space="preserve"> </w:t>
-      </w:r>
-      <w:r>
-        <w:t>Use the menu at the top right to go to the new search page</w:t>
+      <w:fldSimple w:instr=" SEQ Figure \* ARABIC ">
+        <w:r>
+          <w:rPr>
+            <w:noProof/>
+          </w:rPr>
+          <w:t>10</w:t>
+        </w:r>
+      </w:fldSimple>
+      <w:r>
+        <w:t xml:space="preserve"> Use the menu at the top right to go to the new search page</w:t>
       </w:r>
     </w:p>
     <w:p/>
     <w:p/>
-    <w:p>
-      <w:bookmarkStart w:id="36" w:name="_GoBack"/>
-      <w:bookmarkEnd w:id="36"/>
-    </w:p>
+    <w:p/>
     <w:p/>
     <w:p>
       <w:r>
@@ -5722,14 +5812,27 @@
       <w:r>
         <w:t xml:space="preserve">Figure </w:t>
       </w:r>
-      <w:fldSimple w:instr=" SEQ Figure \* ARABIC ">
-        <w:r>
-          <w:rPr>
-            <w:noProof/>
-          </w:rPr>
-          <w:t>11</w:t>
-        </w:r>
-      </w:fldSimple>
+      <w:r>
+        <w:fldChar w:fldCharType="begin"/>
+      </w:r>
+      <w:r>
+        <w:instrText xml:space="preserve"> SEQ Figure \* ARABIC </w:instrText>
+      </w:r>
+      <w:r>
+        <w:fldChar w:fldCharType="separate"/>
+      </w:r>
+      <w:r>
+        <w:rPr>
+          <w:noProof/>
+        </w:rPr>
+        <w:t>11</w:t>
+      </w:r>
+      <w:r>
+        <w:rPr>
+          <w:noProof/>
+        </w:rPr>
+        <w:fldChar w:fldCharType="end"/>
+      </w:r>
       <w:r>
         <w:t xml:space="preserve"> </w:t>
       </w:r>
@@ -5787,34 +5890,59 @@
       </w:r>
     </w:p>
     <w:p>
-      <w:bookmarkStart w:id="37" w:name="h.hxj5xacbw8m3" w:colFirst="0" w:colLast="0"/>
-      <w:bookmarkEnd w:id="37"/>
-      <w:r>
-        <w:t xml:space="preserve">TBD – open references click on </w:t>
-      </w:r>
-      <w:r>
-        <w:t>10.1021/nl0730155</w:t>
-      </w:r>
-      <w:r>
-        <w:br w:type="page"/>
-      </w:r>
-      <w:r>
-        <w:rPr>
-          <w:rFonts w:asciiTheme="majorHAnsi" w:eastAsiaTheme="majorEastAsia" w:hAnsiTheme="majorHAnsi" w:cstheme="majorBidi"/>
-          <w:b/>
-          <w:bCs/>
-          <w:caps/>
+      <w:bookmarkStart w:id="36" w:name="h.hxj5xacbw8m3" w:colFirst="0" w:colLast="0"/>
+      <w:bookmarkEnd w:id="36"/>
+      <w:r>
+        <w:t xml:space="preserve">The next exercise demonstrates how to filter the query to include results from single publication.  Open the </w:t>
+      </w:r>
+      <w:r>
+        <w:rPr>
+          <w:i/>
+        </w:rPr>
+        <w:t>References</w:t>
+      </w:r>
+      <w:r>
+        <w:t xml:space="preserve"> widget at the left.  </w:t>
+      </w:r>
+      <w:r>
+        <w:t>(</w:t>
+      </w:r>
+      <w:r>
+        <w:fldChar w:fldCharType="begin"/>
+      </w:r>
+      <w:r>
+        <w:instrText xml:space="preserve"> REF _Ref474186492 \h </w:instrText>
+      </w:r>
+      <w:r>
+        <w:fldChar w:fldCharType="separate"/>
+      </w:r>
+      <w:r>
+        <w:t xml:space="preserve">Figure </w:t>
+      </w:r>
+      <w:r>
+        <w:rPr>
           <w:noProof/>
-          <w:color w:val="FF5050"/>
-          <w:sz w:val="56"/>
-          <w:szCs w:val="32"/>
-        </w:rPr>
-        <w:lastRenderedPageBreak/>
+        </w:rPr>
+        <w:t>11</w:t>
+      </w:r>
+      <w:r>
+        <w:fldChar w:fldCharType="end"/>
+      </w:r>
+      <w:r>
+        <w:t>)</w:t>
+      </w:r>
+    </w:p>
+    <w:p/>
+    <w:p>
+      <w:r>
+        <w:rPr>
+          <w:noProof/>
+        </w:rPr>
         <w:drawing>
-          <wp:inline distT="0" distB="0" distL="0" distR="0">
+          <wp:inline distT="0" distB="0" distL="0" distR="0" wp14:anchorId="07C9D598" wp14:editId="6513D2DA">
             <wp:extent cx="5939790" cy="3209290"/>
             <wp:effectExtent l="0" t="0" r="3810" b="0"/>
-            <wp:docPr id="19" name="Picture 19"/>
+            <wp:docPr id="16" name="Picture 16"/>
             <wp:cNvGraphicFramePr>
               <a:graphicFrameLocks xmlns:a="http://schemas.openxmlformats.org/drawingml/2006/main" noChangeAspect="1"/>
             </wp:cNvGraphicFramePr>
@@ -5822,7 +5950,7 @@
               <a:graphicData uri="http://schemas.openxmlformats.org/drawingml/2006/picture">
                 <pic:pic xmlns:pic="http://schemas.openxmlformats.org/drawingml/2006/picture">
                   <pic:nvPicPr>
-                    <pic:cNvPr id="0" name="cnt_search2.png"/>
+                    <pic:cNvPr id="0" name="cnt_ref.png"/>
                     <pic:cNvPicPr/>
                   </pic:nvPicPr>
                   <pic:blipFill>
@@ -5853,40 +5981,108 @@
         </w:drawing>
       </w:r>
     </w:p>
+    <w:p>
+      <w:bookmarkStart w:id="37" w:name="_Ref474186492"/>
+      <w:r>
+        <w:t xml:space="preserve">Figure </w:t>
+      </w:r>
+      <w:r>
+        <w:fldChar w:fldCharType="begin"/>
+      </w:r>
+      <w:r>
+        <w:instrText xml:space="preserve"> SEQ Figure \* ARABIC </w:instrText>
+      </w:r>
+      <w:r>
+        <w:fldChar w:fldCharType="separate"/>
+      </w:r>
+      <w:r>
+        <w:rPr>
+          <w:noProof/>
+        </w:rPr>
+        <w:t>11</w:t>
+      </w:r>
+      <w:r>
+        <w:rPr>
+          <w:noProof/>
+        </w:rPr>
+        <w:fldChar w:fldCharType="end"/>
+      </w:r>
+      <w:bookmarkEnd w:id="37"/>
+      <w:r>
+        <w:t xml:space="preserve"> </w:t>
+      </w:r>
+      <w:proofErr w:type="gramStart"/>
+      <w:r>
+        <w:t>Selecting</w:t>
+      </w:r>
+      <w:proofErr w:type="gramEnd"/>
+      <w:r>
+        <w:t xml:space="preserve"> a reference as a filter</w:t>
+      </w:r>
+    </w:p>
     <w:p/>
     <w:p>
       <w:r>
-        <w:t>TBD Download</w:t>
-      </w:r>
-    </w:p>
-    <w:p>
-      <w:pPr>
-        <w:rPr>
-          <w:rFonts w:asciiTheme="majorHAnsi" w:eastAsiaTheme="majorEastAsia" w:hAnsiTheme="majorHAnsi" w:cstheme="majorBidi"/>
-          <w:b/>
-          <w:bCs/>
-          <w:caps/>
-          <w:color w:val="FF5050"/>
-          <w:sz w:val="56"/>
-          <w:szCs w:val="32"/>
-        </w:rPr>
-      </w:pPr>
-      <w:r>
-        <w:rPr>
-          <w:rFonts w:asciiTheme="majorHAnsi" w:eastAsiaTheme="majorEastAsia" w:hAnsiTheme="majorHAnsi" w:cstheme="majorBidi"/>
-          <w:b/>
-          <w:bCs/>
-          <w:caps/>
+        <w:lastRenderedPageBreak/>
+        <w:t xml:space="preserve">Click on the tag </w:t>
+      </w:r>
+      <w:r>
+        <w:rPr>
+          <w:i/>
+        </w:rPr>
+        <w:t>10.1021/nl0730155</w:t>
+      </w:r>
+      <w:r>
+        <w:rPr>
+          <w:i/>
+        </w:rPr>
+        <w:t xml:space="preserve"> </w:t>
+      </w:r>
+      <w:r>
+        <w:t>– it will be added to the current filter and the search hits restricted to mater</w:t>
+      </w:r>
+      <w:r>
+        <w:t>ials from only this publication (</w:t>
+      </w:r>
+      <w:r>
+        <w:fldChar w:fldCharType="begin"/>
+      </w:r>
+      <w:r>
+        <w:instrText xml:space="preserve"> REF _Ref474186516 \h </w:instrText>
+      </w:r>
+      <w:r>
+        <w:fldChar w:fldCharType="separate"/>
+      </w:r>
+      <w:r>
+        <w:t xml:space="preserve">Figure </w:t>
+      </w:r>
+      <w:r>
+        <w:rPr>
           <w:noProof/>
-          <w:color w:val="FF5050"/>
-          <w:sz w:val="56"/>
-          <w:szCs w:val="32"/>
+        </w:rPr>
+        <w:t>12</w:t>
+      </w:r>
+      <w:r>
+        <w:fldChar w:fldCharType="end"/>
+      </w:r>
+      <w:r>
+        <w:t>).</w:t>
+      </w:r>
+      <w:r>
+        <w:t xml:space="preserve"> Click on the link “more” to open more details about the material.  A link to the publication page appears.</w:t>
+      </w:r>
+    </w:p>
+    <w:p/>
+    <w:p>
+      <w:r>
+        <w:rPr>
+          <w:noProof/>
         </w:rPr>
         <w:drawing>
-          <wp:inline distT="0" distB="0" distL="0" distR="0">
-            <wp:extent cx="5939790" cy="2809240"/>
+          <wp:inline distT="0" distB="0" distL="0" distR="0" wp14:anchorId="662A5D13" wp14:editId="0241A076">
+            <wp:extent cx="5939790" cy="3209290"/>
             <wp:effectExtent l="0" t="0" r="3810" b="0"/>
-            <wp:docPr id="22" name="Picture 22"/>
+            <wp:docPr id="25" name="Picture 25"/>
             <wp:cNvGraphicFramePr>
               <a:graphicFrameLocks xmlns:a="http://schemas.openxmlformats.org/drawingml/2006/main" noChangeAspect="1"/>
             </wp:cNvGraphicFramePr>
@@ -5894,7 +6090,7 @@
               <a:graphicData uri="http://schemas.openxmlformats.org/drawingml/2006/picture">
                 <pic:pic xmlns:pic="http://schemas.openxmlformats.org/drawingml/2006/picture">
                   <pic:nvPicPr>
-                    <pic:cNvPr id="0" name="cnt_search4.png"/>
+                    <pic:cNvPr id="0" name="cnt_ref1.png"/>
                     <pic:cNvPicPr/>
                   </pic:nvPicPr>
                   <pic:blipFill>
@@ -5912,7 +6108,7 @@
                   <pic:spPr>
                     <a:xfrm>
                       <a:off x="0" y="0"/>
-                      <a:ext cx="5939790" cy="2809240"/>
+                      <a:ext cx="5939790" cy="3209290"/>
                     </a:xfrm>
                     <a:prstGeom prst="rect">
                       <a:avLst/>
@@ -5925,19 +6121,39 @@
         </w:drawing>
       </w:r>
     </w:p>
-    <w:p>
-      <w:r>
-        <w:t>TBD Download</w:t>
-      </w:r>
-    </w:p>
     <w:p/>
     <w:p>
       <w:r>
+        <w:t>This version of the search application includes a new tab “Export</w:t>
+      </w:r>
+      <w:proofErr w:type="gramStart"/>
+      <w:r>
+        <w:t>” ,</w:t>
+      </w:r>
+      <w:proofErr w:type="gramEnd"/>
+      <w:r>
+        <w:t xml:space="preserve"> allowing to download the query results in various formats. There are several options, defining what to do</w:t>
+      </w:r>
+      <w:r>
+        <w:t xml:space="preserve">wnload and the format.  To </w:t>
+      </w:r>
+      <w:proofErr w:type="spellStart"/>
+      <w:r>
+        <w:t>sselect</w:t>
+      </w:r>
+      <w:proofErr w:type="spellEnd"/>
+      <w:r>
+        <w:t xml:space="preserve"> the Excel download, click on the XLSX icon and then click the “Download filtered entries as XLSX”.</w:t>
+      </w:r>
+    </w:p>
+    <w:p/>
+    <w:p>
+      <w:r>
         <w:rPr>
           <w:noProof/>
         </w:rPr>
         <w:drawing>
-          <wp:inline distT="0" distB="0" distL="0" distR="0">
+          <wp:inline distT="0" distB="0" distL="0" distR="0" wp14:anchorId="3FCCB0AC" wp14:editId="2AA279EC">
             <wp:extent cx="5939790" cy="2043430"/>
             <wp:effectExtent l="0" t="0" r="3810" b="0"/>
             <wp:docPr id="24" name="Picture 24"/>
@@ -5991,6 +6207,22 @@
           <w:szCs w:val="32"/>
         </w:rPr>
       </w:pPr>
+      <w:proofErr w:type="gramStart"/>
+      <w:r>
+        <w:t>This  completes</w:t>
+      </w:r>
+      <w:proofErr w:type="gramEnd"/>
+      <w:r>
+        <w:t xml:space="preserve"> the search and download exercise</w:t>
+      </w:r>
+      <w:r>
+        <w:t>.</w:t>
+      </w:r>
+      <w:r>
+        <w:t xml:space="preserve"> You may explore other search and download options.</w:t>
+      </w:r>
+      <w:bookmarkStart w:id="38" w:name="_GoBack"/>
+      <w:bookmarkEnd w:id="38"/>
     </w:p>
     <w:p>
       <w:pPr>
@@ -6022,16 +6254,17 @@
       <w:pPr>
         <w:pStyle w:val="Heading1"/>
       </w:pPr>
-      <w:bookmarkStart w:id="38" w:name="_Toc443893576"/>
-      <w:bookmarkStart w:id="39" w:name="_Toc443931150"/>
-      <w:r>
+      <w:bookmarkStart w:id="39" w:name="_Toc443893576"/>
+      <w:bookmarkStart w:id="40" w:name="_Toc443931150"/>
+      <w:r>
+        <w:lastRenderedPageBreak/>
         <w:t xml:space="preserve">3. </w:t>
       </w:r>
       <w:r>
         <w:t>Download data from within R</w:t>
       </w:r>
-      <w:bookmarkEnd w:id="38"/>
       <w:bookmarkEnd w:id="39"/>
+      <w:bookmarkEnd w:id="40"/>
       <w:r>
         <w:t xml:space="preserve"> </w:t>
       </w:r>
@@ -6062,10 +6295,10 @@
       <w:pPr>
         <w:pStyle w:val="Heading2"/>
       </w:pPr>
-      <w:bookmarkStart w:id="40" w:name="h.er1lu8qr6otw" w:colFirst="0" w:colLast="0"/>
-      <w:bookmarkStart w:id="41" w:name="_Toc443893577"/>
-      <w:bookmarkStart w:id="42" w:name="_Toc443931151"/>
-      <w:bookmarkEnd w:id="40"/>
+      <w:bookmarkStart w:id="41" w:name="h.er1lu8qr6otw" w:colFirst="0" w:colLast="0"/>
+      <w:bookmarkStart w:id="42" w:name="_Toc443893577"/>
+      <w:bookmarkStart w:id="43" w:name="_Toc443931151"/>
+      <w:bookmarkEnd w:id="41"/>
       <w:r>
         <w:t xml:space="preserve">3.1 Install the </w:t>
       </w:r>
@@ -6078,8 +6311,8 @@
       <w:r>
         <w:t xml:space="preserve"> package</w:t>
       </w:r>
-      <w:bookmarkEnd w:id="41"/>
       <w:bookmarkEnd w:id="42"/>
+      <w:bookmarkEnd w:id="43"/>
       <w:r>
         <w:t xml:space="preserve"> </w:t>
       </w:r>
@@ -6445,18 +6678,18 @@
       <w:pPr>
         <w:pStyle w:val="Heading2"/>
       </w:pPr>
-      <w:bookmarkStart w:id="43" w:name="h.a490g4wgb3zl" w:colFirst="0" w:colLast="0"/>
-      <w:bookmarkStart w:id="44" w:name="_Toc443893578"/>
-      <w:bookmarkStart w:id="45" w:name="_Toc443931152"/>
-      <w:bookmarkEnd w:id="43"/>
+      <w:bookmarkStart w:id="44" w:name="h.a490g4wgb3zl" w:colFirst="0" w:colLast="0"/>
+      <w:bookmarkStart w:id="45" w:name="_Toc443893578"/>
+      <w:bookmarkStart w:id="46" w:name="_Toc443931152"/>
+      <w:bookmarkEnd w:id="44"/>
       <w:r>
         <w:t>3</w:t>
       </w:r>
       <w:r>
         <w:t>.2 browsing the data in R</w:t>
       </w:r>
-      <w:bookmarkEnd w:id="44"/>
       <w:bookmarkEnd w:id="45"/>
+      <w:bookmarkEnd w:id="46"/>
     </w:p>
     <w:p>
       <w:r>
@@ -6574,7 +6807,7 @@
         </w:rPr>
         <w:lastRenderedPageBreak/>
         <w:drawing>
-          <wp:inline distT="114300" distB="114300" distL="114300" distR="114300" wp14:anchorId="2025CCC8" wp14:editId="652DE5D7">
+          <wp:inline distT="114300" distB="114300" distL="114300" distR="114300" wp14:anchorId="362C187E" wp14:editId="54B477BC">
             <wp:extent cx="5731200" cy="3556000"/>
             <wp:effectExtent l="0" t="0" r="0" b="0"/>
             <wp:docPr id="26" name="image51.png"/>
@@ -6615,17 +6848,32 @@
         <w:pStyle w:val="Caption"/>
         <w:jc w:val="left"/>
       </w:pPr>
+      <w:bookmarkStart w:id="47" w:name="_Ref474186516"/>
       <w:r>
         <w:t xml:space="preserve">Figure </w:t>
       </w:r>
-      <w:fldSimple w:instr=" SEQ Figure \* ARABIC ">
-        <w:r>
-          <w:rPr>
-            <w:noProof/>
-          </w:rPr>
-          <w:t>12</w:t>
-        </w:r>
-      </w:fldSimple>
+      <w:r>
+        <w:fldChar w:fldCharType="begin"/>
+      </w:r>
+      <w:r>
+        <w:instrText xml:space="preserve"> SEQ Figure \* ARABIC </w:instrText>
+      </w:r>
+      <w:r>
+        <w:fldChar w:fldCharType="separate"/>
+      </w:r>
+      <w:r>
+        <w:rPr>
+          <w:noProof/>
+        </w:rPr>
+        <w:t>12</w:t>
+      </w:r>
+      <w:r>
+        <w:rPr>
+          <w:noProof/>
+        </w:rPr>
+        <w:fldChar w:fldCharType="end"/>
+      </w:r>
+      <w:bookmarkEnd w:id="47"/>
       <w:r>
         <w:t xml:space="preserve"> </w:t>
       </w:r>
@@ -6640,15 +6888,15 @@
       <w:pPr>
         <w:pStyle w:val="Heading2"/>
       </w:pPr>
-      <w:bookmarkStart w:id="46" w:name="h.luctlgju8zjd" w:colFirst="0" w:colLast="0"/>
-      <w:bookmarkStart w:id="47" w:name="_Toc443893579"/>
-      <w:bookmarkStart w:id="48" w:name="_Toc443931153"/>
-      <w:bookmarkEnd w:id="46"/>
+      <w:bookmarkStart w:id="48" w:name="h.luctlgju8zjd" w:colFirst="0" w:colLast="0"/>
+      <w:bookmarkStart w:id="49" w:name="_Toc443893579"/>
+      <w:bookmarkStart w:id="50" w:name="_Toc443931153"/>
+      <w:bookmarkEnd w:id="48"/>
       <w:r>
         <w:t>2.3 Download the data on the nanomaterials</w:t>
       </w:r>
-      <w:bookmarkEnd w:id="47"/>
-      <w:bookmarkEnd w:id="48"/>
+      <w:bookmarkEnd w:id="49"/>
+      <w:bookmarkEnd w:id="50"/>
     </w:p>
     <w:p/>
     <w:p>
@@ -7407,7 +7655,7 @@
       <w:pPr>
         <w:pStyle w:val="Heading1"/>
       </w:pPr>
-      <w:bookmarkStart w:id="49" w:name="_Toc443931154"/>
+      <w:bookmarkStart w:id="51" w:name="_Toc443931154"/>
       <w:r>
         <w:lastRenderedPageBreak/>
         <w:t xml:space="preserve">4. </w:t>
@@ -7415,7 +7663,7 @@
       <w:r>
         <w:t>Data preparation &amp; Upload</w:t>
       </w:r>
-      <w:bookmarkEnd w:id="49"/>
+      <w:bookmarkEnd w:id="51"/>
       <w:r>
         <w:t xml:space="preserve"> </w:t>
       </w:r>
@@ -7693,16 +7941,16 @@
       <w:pPr>
         <w:pStyle w:val="Heading2"/>
       </w:pPr>
-      <w:bookmarkStart w:id="50" w:name="h.2kqq7klj6xg2" w:colFirst="0" w:colLast="0"/>
-      <w:bookmarkStart w:id="51" w:name="_Toc443931155"/>
-      <w:bookmarkEnd w:id="50"/>
+      <w:bookmarkStart w:id="52" w:name="h.2kqq7klj6xg2" w:colFirst="0" w:colLast="0"/>
+      <w:bookmarkStart w:id="53" w:name="_Toc443931155"/>
+      <w:bookmarkEnd w:id="52"/>
       <w:r>
         <w:t>4</w:t>
       </w:r>
       <w:r>
         <w:t>.1. Download the files from this folder</w:t>
       </w:r>
-      <w:bookmarkEnd w:id="51"/>
+      <w:bookmarkEnd w:id="53"/>
     </w:p>
     <w:p>
       <w:hyperlink r:id="rId38">
@@ -7720,9 +7968,9 @@
       <w:pPr>
         <w:pStyle w:val="Heading2"/>
       </w:pPr>
-      <w:bookmarkStart w:id="52" w:name="h.oj9yxicgzvck" w:colFirst="0" w:colLast="0"/>
-      <w:bookmarkStart w:id="53" w:name="_Toc443931156"/>
-      <w:bookmarkEnd w:id="52"/>
+      <w:bookmarkStart w:id="54" w:name="h.oj9yxicgzvck" w:colFirst="0" w:colLast="0"/>
+      <w:bookmarkStart w:id="55" w:name="_Toc443931156"/>
+      <w:bookmarkEnd w:id="54"/>
       <w:r>
         <w:t>4</w:t>
       </w:r>
@@ -7737,7 +7985,7 @@
           </w:rPr>
           <w:t>https://apps.ideaconsult.net/enmtest</w:t>
         </w:r>
-        <w:bookmarkEnd w:id="53"/>
+        <w:bookmarkEnd w:id="55"/>
       </w:hyperlink>
       <w:r>
         <w:t xml:space="preserve"> </w:t>
@@ -7753,16 +8001,16 @@
       <w:pPr>
         <w:pStyle w:val="Heading2"/>
       </w:pPr>
-      <w:bookmarkStart w:id="54" w:name="h.4e3w8it1b40j" w:colFirst="0" w:colLast="0"/>
-      <w:bookmarkStart w:id="55" w:name="_Toc443931157"/>
-      <w:bookmarkEnd w:id="54"/>
+      <w:bookmarkStart w:id="56" w:name="h.4e3w8it1b40j" w:colFirst="0" w:colLast="0"/>
+      <w:bookmarkStart w:id="57" w:name="_Toc443931157"/>
+      <w:bookmarkEnd w:id="56"/>
       <w:r>
         <w:t>4</w:t>
       </w:r>
       <w:r>
         <w:t>.3. Use the menu</w:t>
       </w:r>
-      <w:bookmarkEnd w:id="55"/>
+      <w:bookmarkEnd w:id="57"/>
       <w:r>
         <w:t xml:space="preserve"> </w:t>
       </w:r>
@@ -7771,9 +8019,9 @@
       <w:pPr>
         <w:pStyle w:val="Heading2"/>
       </w:pPr>
-      <w:bookmarkStart w:id="56" w:name="h.aezl47wht6oq" w:colFirst="0" w:colLast="0"/>
-      <w:bookmarkStart w:id="57" w:name="_Toc443931158"/>
-      <w:bookmarkEnd w:id="56"/>
+      <w:bookmarkStart w:id="58" w:name="h.aezl47wht6oq" w:colFirst="0" w:colLast="0"/>
+      <w:bookmarkStart w:id="59" w:name="_Toc443931158"/>
+      <w:bookmarkEnd w:id="58"/>
       <w:r>
         <w:rPr>
           <w:i/>
@@ -7800,7 +8048,7 @@
         </w:rPr>
         <w:t>Spreadsheet upload</w:t>
       </w:r>
-      <w:bookmarkEnd w:id="57"/>
+      <w:bookmarkEnd w:id="59"/>
     </w:p>
     <w:p/>
     <w:p>
@@ -7912,16 +8160,16 @@
       <w:pPr>
         <w:pStyle w:val="Heading2"/>
       </w:pPr>
-      <w:bookmarkStart w:id="58" w:name="h.tes670umcx6" w:colFirst="0" w:colLast="0"/>
-      <w:bookmarkStart w:id="59" w:name="_Toc443931159"/>
-      <w:bookmarkEnd w:id="58"/>
+      <w:bookmarkStart w:id="60" w:name="h.tes670umcx6" w:colFirst="0" w:colLast="0"/>
+      <w:bookmarkStart w:id="61" w:name="_Toc443931159"/>
+      <w:bookmarkEnd w:id="60"/>
       <w:r>
         <w:t>4</w:t>
       </w:r>
       <w:r>
         <w:t>.3. Using the web form for upload</w:t>
       </w:r>
-      <w:bookmarkEnd w:id="59"/>
+      <w:bookmarkEnd w:id="61"/>
     </w:p>
     <w:p>
       <w:pPr>
@@ -8220,21 +8468,21 @@
       <w:pPr>
         <w:pStyle w:val="Heading2"/>
       </w:pPr>
-      <w:bookmarkStart w:id="60" w:name="h.hu1bjpj231j2" w:colFirst="0" w:colLast="0"/>
-      <w:bookmarkEnd w:id="60"/>
+      <w:bookmarkStart w:id="62" w:name="h.hu1bjpj231j2" w:colFirst="0" w:colLast="0"/>
+      <w:bookmarkEnd w:id="62"/>
     </w:p>
     <w:p>
       <w:pPr>
         <w:pStyle w:val="Heading2"/>
       </w:pPr>
-      <w:bookmarkStart w:id="61" w:name="_Toc443931160"/>
+      <w:bookmarkStart w:id="63" w:name="_Toc443931160"/>
       <w:r>
         <w:t>4</w:t>
       </w:r>
       <w:r>
         <w:t>.4. View the uploaded materials</w:t>
       </w:r>
-      <w:bookmarkEnd w:id="61"/>
+      <w:bookmarkEnd w:id="63"/>
     </w:p>
     <w:p>
       <w:r>
@@ -8562,9 +8810,9 @@
       <w:pPr>
         <w:pStyle w:val="Heading2"/>
       </w:pPr>
-      <w:bookmarkStart w:id="62" w:name="h.u9ui852mp80v" w:colFirst="0" w:colLast="0"/>
-      <w:bookmarkStart w:id="63" w:name="_Toc443931161"/>
-      <w:bookmarkEnd w:id="62"/>
+      <w:bookmarkStart w:id="64" w:name="h.u9ui852mp80v" w:colFirst="0" w:colLast="0"/>
+      <w:bookmarkStart w:id="65" w:name="_Toc443931161"/>
+      <w:bookmarkEnd w:id="64"/>
       <w:r>
         <w:t>4</w:t>
       </w:r>
@@ -8575,7 +8823,7 @@
       <w:r>
         <w:t>and MODENA-modelling-tox.json in order to upload biological characterisation data.</w:t>
       </w:r>
-      <w:bookmarkEnd w:id="63"/>
+      <w:bookmarkEnd w:id="65"/>
       <w:proofErr w:type="gramEnd"/>
     </w:p>
     <w:p>
@@ -8598,7 +8846,7 @@
       <w:pPr>
         <w:pStyle w:val="Heading1"/>
       </w:pPr>
-      <w:bookmarkStart w:id="64" w:name="_Toc443931162"/>
+      <w:bookmarkStart w:id="66" w:name="_Toc443931162"/>
       <w:r>
         <w:lastRenderedPageBreak/>
         <w:t xml:space="preserve">5. </w:t>
@@ -8606,7 +8854,7 @@
       <w:r>
         <w:t>Data visualization</w:t>
       </w:r>
-      <w:bookmarkEnd w:id="64"/>
+      <w:bookmarkEnd w:id="66"/>
     </w:p>
     <w:p>
       <w:r>
@@ -8636,16 +8884,16 @@
       <w:pPr>
         <w:pStyle w:val="Heading2"/>
       </w:pPr>
-      <w:bookmarkStart w:id="65" w:name="h.cubd4quw85f9" w:colFirst="0" w:colLast="0"/>
-      <w:bookmarkStart w:id="66" w:name="_Toc443931163"/>
-      <w:bookmarkEnd w:id="65"/>
+      <w:bookmarkStart w:id="67" w:name="h.cubd4quw85f9" w:colFirst="0" w:colLast="0"/>
+      <w:bookmarkStart w:id="68" w:name="_Toc443931163"/>
+      <w:bookmarkEnd w:id="67"/>
       <w:r>
         <w:t>5</w:t>
       </w:r>
       <w:r>
         <w:t>.1 browse the examples</w:t>
       </w:r>
-      <w:bookmarkEnd w:id="66"/>
+      <w:bookmarkEnd w:id="68"/>
     </w:p>
     <w:p>
       <w:r>
@@ -8833,9 +9081,9 @@
       <w:pPr>
         <w:pStyle w:val="Heading2"/>
       </w:pPr>
-      <w:bookmarkStart w:id="67" w:name="h.jy7cqxi9bub8" w:colFirst="0" w:colLast="0"/>
-      <w:bookmarkStart w:id="68" w:name="_Toc443931164"/>
-      <w:bookmarkEnd w:id="67"/>
+      <w:bookmarkStart w:id="69" w:name="h.jy7cqxi9bub8" w:colFirst="0" w:colLast="0"/>
+      <w:bookmarkStart w:id="70" w:name="_Toc443931164"/>
+      <w:bookmarkEnd w:id="69"/>
       <w:r>
         <w:lastRenderedPageBreak/>
         <w:t>5</w:t>
@@ -8843,7 +9091,7 @@
       <w:r>
         <w:t>.2 titanium dioxide</w:t>
       </w:r>
-      <w:bookmarkEnd w:id="68"/>
+      <w:bookmarkEnd w:id="70"/>
     </w:p>
     <w:p>
       <w:r>
@@ -9120,7 +9368,7 @@
               <w:bCs/>
               <w:noProof/>
             </w:rPr>
-            <w:t>12</w:t>
+            <w:t>13</w:t>
           </w:r>
           <w:r>
             <w:rPr>
@@ -15867,6 +16115,7 @@
     <w:rsid w:val="00233D6A"/>
     <w:rsid w:val="003064E0"/>
     <w:rsid w:val="0031461D"/>
+    <w:rsid w:val="003E1D5B"/>
     <w:rsid w:val="003E7C30"/>
     <w:rsid w:val="00447D1C"/>
   </w:rsids>
@@ -16753,7 +17002,7 @@
 </file>
 
 <file path=customXml/itemProps2.xml><?xml version="1.0" encoding="utf-8"?>
-<ds:datastoreItem xmlns:ds="http://schemas.openxmlformats.org/officeDocument/2006/customXml" ds:itemID="{A3BBD181-C6FC-4F64-B11E-B7CAB410DA01}">
+<ds:datastoreItem xmlns:ds="http://schemas.openxmlformats.org/officeDocument/2006/customXml" ds:itemID="{69AF17C7-0E6E-4E3B-AE0A-66D2350F65E1}">
   <ds:schemaRefs>
     <ds:schemaRef ds:uri="http://schemas.openxmlformats.org/officeDocument/2006/bibliography"/>
   </ds:schemaRefs>

</xml_diff>

<commit_message>
with data upload examples
</commit_message>
<xml_diff>
--- a/Entering_and_analysing_nano_safety_data/enm_Tutorial_DataWorkshop_v4.docx
+++ b/Entering_and_analysing_nano_safety_data/enm_Tutorial_DataWorkshop_v4.docx
@@ -173,7 +173,6 @@
                               <w:dataBinding w:prefixMappings="xmlns:ns0='http://purl.org/dc/elements/1.1/' xmlns:ns1='http://schemas.openxmlformats.org/package/2006/metadata/core-properties' " w:xpath="/ns1:coreProperties[1]/ns0:title[1]" w:storeItemID="{6C3C8BC8-F283-45AE-878A-BAB7291924A1}"/>
                               <w:text/>
                             </w:sdtPr>
-                            <w:sdtEndPr/>
                             <w:sdtContent>
                               <w:p>
                                 <w:pPr>
@@ -192,34 +191,7 @@
                                     <w:szCs w:val="96"/>
                                     <w:lang w:val="sl-SI"/>
                                   </w:rPr>
-                                  <w:t xml:space="preserve">ENM </w:t>
-                                </w:r>
-                                <w:r>
-                                  <w:rPr>
-                                    <w:color w:val="FFFFFF" w:themeColor="background1"/>
-                                    <w:sz w:val="96"/>
-                                    <w:szCs w:val="96"/>
-                                    <w:lang w:val="sl-SI"/>
-                                  </w:rPr>
-                                  <w:t>TU</w:t>
-                                </w:r>
-                                <w:r>
-                                  <w:rPr>
-                                    <w:color w:val="FFFFFF" w:themeColor="background1"/>
-                                    <w:sz w:val="96"/>
-                                    <w:szCs w:val="96"/>
-                                    <w:lang w:val="sl-SI"/>
-                                  </w:rPr>
-                                  <w:t>T</w:t>
-                                </w:r>
-                                <w:r>
-                                  <w:rPr>
-                                    <w:color w:val="FFFFFF" w:themeColor="background1"/>
-                                    <w:sz w:val="96"/>
-                                    <w:szCs w:val="96"/>
-                                    <w:lang w:val="sl-SI"/>
-                                  </w:rPr>
-                                  <w:t>ORIALS</w:t>
+                                  <w:t>ENM TUTORIALS</w:t>
                                 </w:r>
                               </w:p>
                             </w:sdtContent>
@@ -265,7 +237,6 @@
                         <w:dataBinding w:prefixMappings="xmlns:ns0='http://purl.org/dc/elements/1.1/' xmlns:ns1='http://schemas.openxmlformats.org/package/2006/metadata/core-properties' " w:xpath="/ns1:coreProperties[1]/ns0:title[1]" w:storeItemID="{6C3C8BC8-F283-45AE-878A-BAB7291924A1}"/>
                         <w:text/>
                       </w:sdtPr>
-                      <w:sdtEndPr/>
                       <w:sdtContent>
                         <w:p>
                           <w:pPr>
@@ -284,34 +255,7 @@
                               <w:szCs w:val="96"/>
                               <w:lang w:val="sl-SI"/>
                             </w:rPr>
-                            <w:t xml:space="preserve">ENM </w:t>
-                          </w:r>
-                          <w:r>
-                            <w:rPr>
-                              <w:color w:val="FFFFFF" w:themeColor="background1"/>
-                              <w:sz w:val="96"/>
-                              <w:szCs w:val="96"/>
-                              <w:lang w:val="sl-SI"/>
-                            </w:rPr>
-                            <w:t>TU</w:t>
-                          </w:r>
-                          <w:r>
-                            <w:rPr>
-                              <w:color w:val="FFFFFF" w:themeColor="background1"/>
-                              <w:sz w:val="96"/>
-                              <w:szCs w:val="96"/>
-                              <w:lang w:val="sl-SI"/>
-                            </w:rPr>
-                            <w:t>T</w:t>
-                          </w:r>
-                          <w:r>
-                            <w:rPr>
-                              <w:color w:val="FFFFFF" w:themeColor="background1"/>
-                              <w:sz w:val="96"/>
-                              <w:szCs w:val="96"/>
-                              <w:lang w:val="sl-SI"/>
-                            </w:rPr>
-                            <w:t>ORIALS</w:t>
+                            <w:t>ENM TUTORIALS</w:t>
                           </w:r>
                         </w:p>
                       </w:sdtContent>
@@ -678,7 +622,6 @@
             <w:docPart w:val="D8A0FCF32D2D438EADD501209A67447B"/>
           </w:placeholder>
         </w:sdtPr>
-        <w:sdtEndPr/>
         <w:sdtContent>
           <w:r>
             <w:rPr>
@@ -737,7 +680,6 @@
               <w:docPart w:val="8F325C9CCCA54D9DAA8CAA2035C099EC"/>
             </w:placeholder>
           </w:sdtPr>
-          <w:sdtEndPr/>
           <w:sdtContent>
             <w:tc>
               <w:tcPr>
@@ -812,7 +754,6 @@
               <w:calendar w:val="gregorian"/>
             </w:date>
           </w:sdtPr>
-          <w:sdtEndPr/>
           <w:sdtContent>
             <w:tc>
               <w:tcPr>
@@ -869,7 +810,6 @@
               <w:docPart w:val="926C31AD3AAC45E59A067CE07D784394"/>
             </w:placeholder>
           </w:sdtPr>
-          <w:sdtEndPr/>
           <w:sdtContent>
             <w:tc>
               <w:tcPr>
@@ -931,7 +871,6 @@
             <w:dataBinding w:prefixMappings="xmlns:ns0='http://purl.org/dc/elements/1.1/' xmlns:ns1='http://schemas.openxmlformats.org/package/2006/metadata/core-properties' " w:xpath="/ns1:coreProperties[1]/ns0:subject[1]" w:storeItemID="{6C3C8BC8-F283-45AE-878A-BAB7291924A1}"/>
             <w:text/>
           </w:sdtPr>
-          <w:sdtEndPr/>
           <w:sdtContent>
             <w:tc>
               <w:tcPr>
@@ -987,7 +926,6 @@
               <w:docPart w:val="F611819A988946CAA2DA466E5CA3B774"/>
             </w:placeholder>
           </w:sdtPr>
-          <w:sdtEndPr/>
           <w:sdtContent>
             <w:tc>
               <w:tcPr>
@@ -1046,11 +984,6 @@
               <w:docPart w:val="6670AE127E744B93AB560316BCE945AB"/>
             </w:placeholder>
           </w:sdtPr>
-          <w:sdtEndPr>
-            <w:rPr>
-              <w:rStyle w:val="textsivepravi"/>
-            </w:rPr>
-          </w:sdtEndPr>
           <w:sdtContent>
             <w:tc>
               <w:tcPr>
@@ -1106,7 +1039,6 @@
               <w:docPart w:val="17EC30051D2547DE8DD8FEC3809FF84F"/>
             </w:placeholder>
           </w:sdtPr>
-          <w:sdtEndPr/>
           <w:sdtContent>
             <w:tc>
               <w:tcPr>
@@ -1173,7 +1105,6 @@
             <w:dataBinding w:prefixMappings="xmlns:ns0='http://purl.org/dc/elements/1.1/' xmlns:ns1='http://schemas.openxmlformats.org/package/2006/metadata/core-properties' " w:xpath="/ns1:coreProperties[1]/ns0:creator[1]" w:storeItemID="{6C3C8BC8-F283-45AE-878A-BAB7291924A1}"/>
             <w:text/>
           </w:sdtPr>
-          <w:sdtEndPr/>
           <w:sdtContent>
             <w:tc>
               <w:tcPr>
@@ -1264,7 +1195,6 @@
               <w:docPart w:val="1E4C9219E85E4D319BFCAC2C6EEF069E"/>
             </w:placeholder>
           </w:sdtPr>
-          <w:sdtEndPr/>
           <w:sdtContent>
             <w:tc>
               <w:tcPr>
@@ -1325,11 +1255,6 @@
             <w:dataBinding w:prefixMappings="xmlns:ns0='http://schemas.openxmlformats.org/officeDocument/2006/extended-properties' " w:xpath="/ns0:Properties[1]/ns0:Company[1]" w:storeItemID="{6668398D-A668-4E3E-A5EB-62B293D839F1}"/>
             <w:text w:multiLine="1"/>
           </w:sdtPr>
-          <w:sdtEndPr>
-            <w:rPr>
-              <w:rStyle w:val="textsivepravi"/>
-            </w:rPr>
-          </w:sdtEndPr>
           <w:sdtContent>
             <w:tc>
               <w:tcPr>
@@ -1388,7 +1313,6 @@
               <w:docPart w:val="BC8BE0316D9E4FBC91EA2B2F77244BC9"/>
             </w:placeholder>
           </w:sdtPr>
-          <w:sdtEndPr/>
           <w:sdtContent>
             <w:tc>
               <w:tcPr>
@@ -1464,7 +1388,6 @@
               <w:dataBinding w:prefixMappings="xmlns:ns0='http://schemas.microsoft.com/office/2006/coverPageProps' " w:xpath="/ns0:CoverPageProperties[1]/ns0:CompanyEmail[1]" w:storeItemID="{55AF091B-3C7A-41E3-B477-F2FDAA23CFDA}"/>
               <w:text/>
             </w:sdtPr>
-            <w:sdtEndPr/>
             <w:sdtContent>
               <w:p>
                 <w:pPr>
@@ -1506,7 +1429,6 @@
               <w:docPart w:val="8F325C9CCCA54D9DAA8CAA2035C099EC"/>
             </w:placeholder>
           </w:sdtPr>
-          <w:sdtEndPr/>
           <w:sdtContent>
             <w:tc>
               <w:tcPr>
@@ -1578,7 +1500,6 @@
               <w:docPart w:val="597D0C0902EB44C192B8815473B98C3D"/>
             </w:placeholder>
           </w:sdtPr>
-          <w:sdtEndPr/>
           <w:sdtContent>
             <w:sdt>
               <w:sdtPr>
@@ -1595,7 +1516,6 @@
                 <w:dataBinding w:prefixMappings="xmlns:ns0='http://purl.org/dc/elements/1.1/' xmlns:ns1='http://schemas.openxmlformats.org/package/2006/metadata/core-properties' " w:xpath="/ns1:coreProperties[1]/ns0:creator[1]" w:storeItemID="{6C3C8BC8-F283-45AE-878A-BAB7291924A1}"/>
                 <w:text/>
               </w:sdtPr>
-              <w:sdtEndPr/>
               <w:sdtContent>
                 <w:tc>
                   <w:tcPr>
@@ -1717,11 +1637,6 @@
                   <w:docPart w:val="A8CAF433229F4EE4A57AA47A29342D64"/>
                 </w:placeholder>
               </w:sdtPr>
-              <w:sdtEndPr>
-                <w:rPr>
-                  <w:rStyle w:val="TableTitle"/>
-                </w:rPr>
-              </w:sdtEndPr>
               <w:sdtContent>
                 <w:r>
                   <w:rPr>
@@ -3939,7 +3854,6 @@
           <w:docPart w:val="8F325C9CCCA54D9DAA8CAA2035C099EC"/>
         </w:placeholder>
       </w:sdtPr>
-      <w:sdtEndPr/>
       <w:sdtContent>
         <w:p>
           <w:pPr>
@@ -4253,27 +4167,14 @@
       <w:r>
         <w:t xml:space="preserve">Figure </w:t>
       </w:r>
-      <w:r>
-        <w:fldChar w:fldCharType="begin"/>
-      </w:r>
-      <w:r>
-        <w:instrText xml:space="preserve"> SEQ Figure \* ARABIC </w:instrText>
-      </w:r>
-      <w:r>
-        <w:fldChar w:fldCharType="separate"/>
-      </w:r>
-      <w:r>
-        <w:rPr>
-          <w:noProof/>
-        </w:rPr>
-        <w:t>1</w:t>
-      </w:r>
-      <w:r>
-        <w:rPr>
-          <w:noProof/>
-        </w:rPr>
-        <w:fldChar w:fldCharType="end"/>
-      </w:r>
+      <w:fldSimple w:instr=" SEQ Figure \* ARABIC ">
+        <w:r>
+          <w:rPr>
+            <w:noProof/>
+          </w:rPr>
+          <w:t>1</w:t>
+        </w:r>
+      </w:fldSimple>
       <w:r>
         <w:t xml:space="preserve"> </w:t>
       </w:r>
@@ -4560,27 +4461,14 @@
       <w:r>
         <w:t xml:space="preserve">Figure </w:t>
       </w:r>
-      <w:r>
-        <w:fldChar w:fldCharType="begin"/>
-      </w:r>
-      <w:r>
-        <w:instrText xml:space="preserve"> SEQ Figure \* ARABIC </w:instrText>
-      </w:r>
-      <w:r>
-        <w:fldChar w:fldCharType="separate"/>
-      </w:r>
-      <w:r>
-        <w:rPr>
-          <w:noProof/>
-        </w:rPr>
-        <w:t>2</w:t>
-      </w:r>
-      <w:r>
-        <w:rPr>
-          <w:noProof/>
-        </w:rPr>
-        <w:fldChar w:fldCharType="end"/>
-      </w:r>
+      <w:fldSimple w:instr=" SEQ Figure \* ARABIC ">
+        <w:r>
+          <w:rPr>
+            <w:noProof/>
+          </w:rPr>
+          <w:t>2</w:t>
+        </w:r>
+      </w:fldSimple>
       <w:r>
         <w:t xml:space="preserve"> </w:t>
       </w:r>
@@ -4692,27 +4580,14 @@
       <w:r>
         <w:t xml:space="preserve">Figure </w:t>
       </w:r>
-      <w:r>
-        <w:fldChar w:fldCharType="begin"/>
-      </w:r>
-      <w:r>
-        <w:instrText xml:space="preserve"> SEQ Figure \* ARABIC </w:instrText>
-      </w:r>
-      <w:r>
-        <w:fldChar w:fldCharType="separate"/>
-      </w:r>
-      <w:r>
-        <w:rPr>
-          <w:noProof/>
-        </w:rPr>
-        <w:t>3</w:t>
-      </w:r>
-      <w:r>
-        <w:rPr>
-          <w:noProof/>
-        </w:rPr>
-        <w:fldChar w:fldCharType="end"/>
-      </w:r>
+      <w:fldSimple w:instr=" SEQ Figure \* ARABIC ">
+        <w:r>
+          <w:rPr>
+            <w:noProof/>
+          </w:rPr>
+          <w:t>3</w:t>
+        </w:r>
+      </w:fldSimple>
       <w:r>
         <w:t xml:space="preserve"> The P-CHEM (</w:t>
       </w:r>
@@ -4798,27 +4673,14 @@
       <w:r>
         <w:t xml:space="preserve">Figure </w:t>
       </w:r>
-      <w:r>
-        <w:fldChar w:fldCharType="begin"/>
-      </w:r>
-      <w:r>
-        <w:instrText xml:space="preserve"> SEQ Figure \* ARABIC </w:instrText>
-      </w:r>
-      <w:r>
-        <w:fldChar w:fldCharType="separate"/>
-      </w:r>
-      <w:r>
-        <w:rPr>
-          <w:noProof/>
-        </w:rPr>
-        <w:t>4</w:t>
-      </w:r>
-      <w:r>
-        <w:rPr>
-          <w:noProof/>
-        </w:rPr>
-        <w:fldChar w:fldCharType="end"/>
-      </w:r>
+      <w:fldSimple w:instr=" SEQ Figure \* ARABIC ">
+        <w:r>
+          <w:rPr>
+            <w:noProof/>
+          </w:rPr>
+          <w:t>4</w:t>
+        </w:r>
+      </w:fldSimple>
       <w:r>
         <w:t xml:space="preserve"> Summary details, e.g. shows the range of the Zeta potential measurements (-15.1, 24.3) mV</w:t>
       </w:r>
@@ -4909,27 +4771,14 @@
       <w:r>
         <w:t xml:space="preserve">Figure </w:t>
       </w:r>
-      <w:r>
-        <w:fldChar w:fldCharType="begin"/>
-      </w:r>
-      <w:r>
-        <w:instrText xml:space="preserve"> SEQ Figure \* ARABIC </w:instrText>
-      </w:r>
-      <w:r>
-        <w:fldChar w:fldCharType="separate"/>
-      </w:r>
-      <w:r>
-        <w:rPr>
-          <w:noProof/>
-        </w:rPr>
-        <w:t>5</w:t>
-      </w:r>
-      <w:r>
-        <w:rPr>
-          <w:noProof/>
-        </w:rPr>
-        <w:fldChar w:fldCharType="end"/>
-      </w:r>
+      <w:fldSimple w:instr=" SEQ Figure \* ARABIC ">
+        <w:r>
+          <w:rPr>
+            <w:noProof/>
+          </w:rPr>
+          <w:t>5</w:t>
+        </w:r>
+      </w:fldSimple>
       <w:r>
         <w:t xml:space="preserve"> </w:t>
       </w:r>
@@ -5053,27 +4902,14 @@
       <w:r>
         <w:t xml:space="preserve">Figure </w:t>
       </w:r>
-      <w:r>
-        <w:fldChar w:fldCharType="begin"/>
-      </w:r>
-      <w:r>
-        <w:instrText xml:space="preserve"> SEQ Figure \* ARABIC </w:instrText>
-      </w:r>
-      <w:r>
-        <w:fldChar w:fldCharType="separate"/>
-      </w:r>
-      <w:r>
-        <w:rPr>
-          <w:noProof/>
-        </w:rPr>
-        <w:t>6</w:t>
-      </w:r>
-      <w:r>
-        <w:rPr>
-          <w:noProof/>
-        </w:rPr>
-        <w:fldChar w:fldCharType="end"/>
-      </w:r>
+      <w:fldSimple w:instr=" SEQ Figure \* ARABIC ">
+        <w:r>
+          <w:rPr>
+            <w:noProof/>
+          </w:rPr>
+          <w:t>6</w:t>
+        </w:r>
+      </w:fldSimple>
       <w:r>
         <w:t xml:space="preserve"> </w:t>
       </w:r>
@@ -5212,27 +5048,14 @@
       <w:r>
         <w:t xml:space="preserve">Figure </w:t>
       </w:r>
-      <w:r>
-        <w:fldChar w:fldCharType="begin"/>
-      </w:r>
-      <w:r>
-        <w:instrText xml:space="preserve"> SEQ Figure \* ARABIC </w:instrText>
-      </w:r>
-      <w:r>
-        <w:fldChar w:fldCharType="separate"/>
-      </w:r>
-      <w:r>
-        <w:rPr>
-          <w:noProof/>
-        </w:rPr>
-        <w:t>7</w:t>
-      </w:r>
-      <w:r>
-        <w:rPr>
-          <w:noProof/>
-        </w:rPr>
-        <w:fldChar w:fldCharType="end"/>
-      </w:r>
+      <w:fldSimple w:instr=" SEQ Figure \* ARABIC ">
+        <w:r>
+          <w:rPr>
+            <w:noProof/>
+          </w:rPr>
+          <w:t>7</w:t>
+        </w:r>
+      </w:fldSimple>
       <w:r>
         <w:rPr>
           <w:noProof/>
@@ -5443,27 +5266,14 @@
       <w:r>
         <w:t xml:space="preserve">Figure </w:t>
       </w:r>
-      <w:r>
-        <w:fldChar w:fldCharType="begin"/>
-      </w:r>
-      <w:r>
-        <w:instrText xml:space="preserve"> SEQ Figure \* ARABIC </w:instrText>
-      </w:r>
-      <w:r>
-        <w:fldChar w:fldCharType="separate"/>
-      </w:r>
-      <w:r>
-        <w:rPr>
-          <w:noProof/>
-        </w:rPr>
-        <w:t>9</w:t>
-      </w:r>
-      <w:r>
-        <w:rPr>
-          <w:noProof/>
-        </w:rPr>
-        <w:fldChar w:fldCharType="end"/>
-      </w:r>
+      <w:fldSimple w:instr=" SEQ Figure \* ARABIC ">
+        <w:r>
+          <w:rPr>
+            <w:noProof/>
+          </w:rPr>
+          <w:t>9</w:t>
+        </w:r>
+      </w:fldSimple>
       <w:r>
         <w:t xml:space="preserve"> Click on the nanomaterial type panel on the left to see the summary of nanomaterial types found in the current query.</w:t>
       </w:r>
@@ -5577,27 +5387,14 @@
       <w:r>
         <w:t xml:space="preserve">Figure </w:t>
       </w:r>
-      <w:r>
-        <w:fldChar w:fldCharType="begin"/>
-      </w:r>
-      <w:r>
-        <w:instrText xml:space="preserve"> SEQ Figure \* ARABIC </w:instrText>
-      </w:r>
-      <w:r>
-        <w:fldChar w:fldCharType="separate"/>
-      </w:r>
-      <w:r>
-        <w:rPr>
-          <w:noProof/>
-        </w:rPr>
-        <w:t>10</w:t>
-      </w:r>
-      <w:r>
-        <w:rPr>
-          <w:noProof/>
-        </w:rPr>
-        <w:fldChar w:fldCharType="end"/>
-      </w:r>
+      <w:fldSimple w:instr=" SEQ Figure \* ARABIC ">
+        <w:r>
+          <w:rPr>
+            <w:noProof/>
+          </w:rPr>
+          <w:t>10</w:t>
+        </w:r>
+      </w:fldSimple>
       <w:r>
         <w:t xml:space="preserve"> </w:t>
       </w:r>
@@ -5812,27 +5609,14 @@
       <w:r>
         <w:t xml:space="preserve">Figure </w:t>
       </w:r>
-      <w:r>
-        <w:fldChar w:fldCharType="begin"/>
-      </w:r>
-      <w:r>
-        <w:instrText xml:space="preserve"> SEQ Figure \* ARABIC </w:instrText>
-      </w:r>
-      <w:r>
-        <w:fldChar w:fldCharType="separate"/>
-      </w:r>
-      <w:r>
-        <w:rPr>
-          <w:noProof/>
-        </w:rPr>
-        <w:t>11</w:t>
-      </w:r>
-      <w:r>
-        <w:rPr>
-          <w:noProof/>
-        </w:rPr>
-        <w:fldChar w:fldCharType="end"/>
-      </w:r>
+      <w:fldSimple w:instr=" SEQ Figure \* ARABIC ">
+        <w:r>
+          <w:rPr>
+            <w:noProof/>
+          </w:rPr>
+          <w:t>11</w:t>
+        </w:r>
+      </w:fldSimple>
       <w:r>
         <w:t xml:space="preserve"> </w:t>
       </w:r>
@@ -5986,27 +5770,14 @@
       <w:r>
         <w:t xml:space="preserve">Figure </w:t>
       </w:r>
-      <w:r>
-        <w:fldChar w:fldCharType="begin"/>
-      </w:r>
-      <w:r>
-        <w:instrText xml:space="preserve"> SEQ Figure \* ARABIC </w:instrText>
-      </w:r>
-      <w:r>
-        <w:fldChar w:fldCharType="separate"/>
-      </w:r>
-      <w:r>
-        <w:rPr>
-          <w:noProof/>
-        </w:rPr>
-        <w:t>11</w:t>
-      </w:r>
-      <w:r>
-        <w:rPr>
-          <w:noProof/>
-        </w:rPr>
-        <w:fldChar w:fldCharType="end"/>
-      </w:r>
+      <w:fldSimple w:instr=" SEQ Figure \* ARABIC ">
+        <w:r>
+          <w:rPr>
+            <w:noProof/>
+          </w:rPr>
+          <w:t>11</w:t>
+        </w:r>
+      </w:fldSimple>
       <w:bookmarkEnd w:id="37"/>
       <w:r>
         <w:t xml:space="preserve"> </w:t>
@@ -6039,10 +5810,7 @@
         <w:t xml:space="preserve"> </w:t>
       </w:r>
       <w:r>
-        <w:t>– it will be added to the current filter and the search hits restricted to mater</w:t>
-      </w:r>
-      <w:r>
-        <w:t>ials from only this publication (</w:t>
+        <w:t>– it will be added to the current filter and the search hits restricted to materials from only this publication (</w:t>
       </w:r>
       <w:r>
         <w:fldChar w:fldCharType="begin"/>
@@ -6213,16 +5981,8 @@
       </w:r>
       <w:proofErr w:type="gramEnd"/>
       <w:r>
-        <w:t xml:space="preserve"> the search and download exercise</w:t>
-      </w:r>
-      <w:r>
-        <w:t>.</w:t>
-      </w:r>
-      <w:r>
-        <w:t xml:space="preserve"> You may explore other search and download options.</w:t>
-      </w:r>
-      <w:bookmarkStart w:id="38" w:name="_GoBack"/>
-      <w:bookmarkEnd w:id="38"/>
+        <w:t xml:space="preserve"> the search and download exercise. You may explore other search and download options.</w:t>
+      </w:r>
     </w:p>
     <w:p>
       <w:pPr>
@@ -6254,8 +6014,8 @@
       <w:pPr>
         <w:pStyle w:val="Heading1"/>
       </w:pPr>
-      <w:bookmarkStart w:id="39" w:name="_Toc443893576"/>
-      <w:bookmarkStart w:id="40" w:name="_Toc443931150"/>
+      <w:bookmarkStart w:id="38" w:name="_Toc443893576"/>
+      <w:bookmarkStart w:id="39" w:name="_Toc443931150"/>
       <w:r>
         <w:lastRenderedPageBreak/>
         <w:t xml:space="preserve">3. </w:t>
@@ -6263,56 +6023,56 @@
       <w:r>
         <w:t>Download data from within R</w:t>
       </w:r>
+      <w:bookmarkEnd w:id="38"/>
       <w:bookmarkEnd w:id="39"/>
+      <w:r>
+        <w:t xml:space="preserve"> </w:t>
+      </w:r>
+    </w:p>
+    <w:p>
+      <w:r>
+        <w:t xml:space="preserve">This tasks introduces you the </w:t>
+      </w:r>
+      <w:proofErr w:type="spellStart"/>
+      <w:r>
+        <w:t>the</w:t>
+      </w:r>
+      <w:proofErr w:type="spellEnd"/>
+      <w:r>
+        <w:t xml:space="preserve"> R packages for accessing data in an eNanoMapper instance and will take about </w:t>
+      </w:r>
+      <w:r>
+        <w:rPr>
+          <w:u w:val="single"/>
+        </w:rPr>
+        <w:t>15 mins</w:t>
+      </w:r>
+      <w:r>
+        <w:t>. If you do not care about R, you can move on to the next chapter. Otherwise, follow the below steps.</w:t>
+      </w:r>
+    </w:p>
+    <w:p>
+      <w:pPr>
+        <w:pStyle w:val="Heading2"/>
+      </w:pPr>
+      <w:bookmarkStart w:id="40" w:name="h.er1lu8qr6otw" w:colFirst="0" w:colLast="0"/>
+      <w:bookmarkStart w:id="41" w:name="_Toc443893577"/>
+      <w:bookmarkStart w:id="42" w:name="_Toc443931151"/>
       <w:bookmarkEnd w:id="40"/>
       <w:r>
-        <w:t xml:space="preserve"> </w:t>
-      </w:r>
-    </w:p>
-    <w:p>
-      <w:r>
-        <w:t xml:space="preserve">This tasks introduces you the </w:t>
-      </w:r>
-      <w:proofErr w:type="spellStart"/>
-      <w:r>
-        <w:t>the</w:t>
-      </w:r>
-      <w:proofErr w:type="spellEnd"/>
-      <w:r>
-        <w:t xml:space="preserve"> R packages for accessing data in an eNanoMapper instance and will take about </w:t>
-      </w:r>
-      <w:r>
-        <w:rPr>
-          <w:u w:val="single"/>
-        </w:rPr>
-        <w:t>15 mins</w:t>
-      </w:r>
-      <w:r>
-        <w:t>. If you do not care about R, you can move on to the next chapter. Otherwise, follow the below steps.</w:t>
-      </w:r>
-    </w:p>
-    <w:p>
-      <w:pPr>
-        <w:pStyle w:val="Heading2"/>
-      </w:pPr>
-      <w:bookmarkStart w:id="41" w:name="h.er1lu8qr6otw" w:colFirst="0" w:colLast="0"/>
-      <w:bookmarkStart w:id="42" w:name="_Toc443893577"/>
-      <w:bookmarkStart w:id="43" w:name="_Toc443931151"/>
+        <w:t xml:space="preserve">3.1 Install the </w:t>
+      </w:r>
+      <w:r>
+        <w:rPr>
+          <w:i/>
+        </w:rPr>
+        <w:t>renm</w:t>
+      </w:r>
+      <w:r>
+        <w:t xml:space="preserve"> package</w:t>
+      </w:r>
       <w:bookmarkEnd w:id="41"/>
-      <w:r>
-        <w:t xml:space="preserve">3.1 Install the </w:t>
-      </w:r>
-      <w:r>
-        <w:rPr>
-          <w:i/>
-        </w:rPr>
-        <w:t>renm</w:t>
-      </w:r>
-      <w:r>
-        <w:t xml:space="preserve"> package</w:t>
-      </w:r>
       <w:bookmarkEnd w:id="42"/>
-      <w:bookmarkEnd w:id="43"/>
       <w:r>
         <w:t xml:space="preserve"> </w:t>
       </w:r>
@@ -6678,18 +6438,18 @@
       <w:pPr>
         <w:pStyle w:val="Heading2"/>
       </w:pPr>
-      <w:bookmarkStart w:id="44" w:name="h.a490g4wgb3zl" w:colFirst="0" w:colLast="0"/>
-      <w:bookmarkStart w:id="45" w:name="_Toc443893578"/>
-      <w:bookmarkStart w:id="46" w:name="_Toc443931152"/>
+      <w:bookmarkStart w:id="43" w:name="h.a490g4wgb3zl" w:colFirst="0" w:colLast="0"/>
+      <w:bookmarkStart w:id="44" w:name="_Toc443893578"/>
+      <w:bookmarkStart w:id="45" w:name="_Toc443931152"/>
+      <w:bookmarkEnd w:id="43"/>
+      <w:r>
+        <w:t>3</w:t>
+      </w:r>
+      <w:r>
+        <w:t>.2 browsing the data in R</w:t>
+      </w:r>
       <w:bookmarkEnd w:id="44"/>
-      <w:r>
-        <w:t>3</w:t>
-      </w:r>
-      <w:r>
-        <w:t>.2 browsing the data in R</w:t>
-      </w:r>
       <w:bookmarkEnd w:id="45"/>
-      <w:bookmarkEnd w:id="46"/>
     </w:p>
     <w:p>
       <w:r>
@@ -6848,55 +6608,42 @@
         <w:pStyle w:val="Caption"/>
         <w:jc w:val="left"/>
       </w:pPr>
-      <w:bookmarkStart w:id="47" w:name="_Ref474186516"/>
+      <w:bookmarkStart w:id="46" w:name="_Ref474186516"/>
       <w:r>
         <w:t xml:space="preserve">Figure </w:t>
       </w:r>
-      <w:r>
-        <w:fldChar w:fldCharType="begin"/>
-      </w:r>
-      <w:r>
-        <w:instrText xml:space="preserve"> SEQ Figure \* ARABIC </w:instrText>
-      </w:r>
-      <w:r>
-        <w:fldChar w:fldCharType="separate"/>
+      <w:fldSimple w:instr=" SEQ Figure \* ARABIC ">
+        <w:r>
+          <w:rPr>
+            <w:noProof/>
+          </w:rPr>
+          <w:t>12</w:t>
+        </w:r>
+      </w:fldSimple>
+      <w:bookmarkEnd w:id="46"/>
+      <w:r>
+        <w:t xml:space="preserve"> </w:t>
       </w:r>
       <w:r>
         <w:rPr>
           <w:noProof/>
         </w:rPr>
-        <w:t>12</w:t>
-      </w:r>
-      <w:r>
-        <w:rPr>
-          <w:noProof/>
-        </w:rPr>
-        <w:fldChar w:fldCharType="end"/>
-      </w:r>
+        <w:t>Screenshot of the webpage where you can explore and interactively try the application programming interface (API) use by the renm package for interaction with the data server.</w:t>
+      </w:r>
+    </w:p>
+    <w:p>
+      <w:pPr>
+        <w:pStyle w:val="Heading2"/>
+      </w:pPr>
+      <w:bookmarkStart w:id="47" w:name="h.luctlgju8zjd" w:colFirst="0" w:colLast="0"/>
+      <w:bookmarkStart w:id="48" w:name="_Toc443893579"/>
+      <w:bookmarkStart w:id="49" w:name="_Toc443931153"/>
       <w:bookmarkEnd w:id="47"/>
       <w:r>
-        <w:t xml:space="preserve"> </w:t>
-      </w:r>
-      <w:r>
-        <w:rPr>
-          <w:noProof/>
-        </w:rPr>
-        <w:t>Screenshot of the webpage where you can explore and interactively try the application programming interface (API) use by the renm package for interaction with the data server.</w:t>
-      </w:r>
-    </w:p>
-    <w:p>
-      <w:pPr>
-        <w:pStyle w:val="Heading2"/>
-      </w:pPr>
-      <w:bookmarkStart w:id="48" w:name="h.luctlgju8zjd" w:colFirst="0" w:colLast="0"/>
-      <w:bookmarkStart w:id="49" w:name="_Toc443893579"/>
-      <w:bookmarkStart w:id="50" w:name="_Toc443931153"/>
+        <w:t>2.3 Download the data on the nanomaterials</w:t>
+      </w:r>
       <w:bookmarkEnd w:id="48"/>
-      <w:r>
-        <w:t>2.3 Download the data on the nanomaterials</w:t>
-      </w:r>
       <w:bookmarkEnd w:id="49"/>
-      <w:bookmarkEnd w:id="50"/>
     </w:p>
     <w:p/>
     <w:p>
@@ -7655,7 +7402,7 @@
       <w:pPr>
         <w:pStyle w:val="Heading1"/>
       </w:pPr>
-      <w:bookmarkStart w:id="51" w:name="_Toc443931154"/>
+      <w:bookmarkStart w:id="50" w:name="_Toc443931154"/>
       <w:r>
         <w:lastRenderedPageBreak/>
         <w:t xml:space="preserve">4. </w:t>
@@ -7663,7 +7410,7 @@
       <w:r>
         <w:t>Data preparation &amp; Upload</w:t>
       </w:r>
-      <w:bookmarkEnd w:id="51"/>
+      <w:bookmarkEnd w:id="50"/>
       <w:r>
         <w:t xml:space="preserve"> </w:t>
       </w:r>
@@ -7941,25 +7688,25 @@
       <w:pPr>
         <w:pStyle w:val="Heading2"/>
       </w:pPr>
-      <w:bookmarkStart w:id="52" w:name="h.2kqq7klj6xg2" w:colFirst="0" w:colLast="0"/>
-      <w:bookmarkStart w:id="53" w:name="_Toc443931155"/>
+      <w:bookmarkStart w:id="51" w:name="h.2kqq7klj6xg2" w:colFirst="0" w:colLast="0"/>
+      <w:bookmarkStart w:id="52" w:name="_Toc443931155"/>
+      <w:bookmarkEnd w:id="51"/>
+      <w:r>
+        <w:t>4</w:t>
+      </w:r>
+      <w:r>
+        <w:t>.1. Download the files from this folder</w:t>
+      </w:r>
       <w:bookmarkEnd w:id="52"/>
-      <w:r>
-        <w:t>4</w:t>
-      </w:r>
-      <w:r>
-        <w:t>.1. Download the files from this folder</w:t>
-      </w:r>
-      <w:bookmarkEnd w:id="53"/>
-    </w:p>
-    <w:p>
-      <w:hyperlink r:id="rId38">
+    </w:p>
+    <w:p/>
+    <w:p>
+      <w:hyperlink r:id="rId38" w:history="1">
         <w:r>
           <w:rPr>
-            <w:color w:val="1155CC"/>
-            <w:u w:val="single"/>
+            <w:rStyle w:val="Hyperlink"/>
           </w:rPr>
-          <w:t>https://drive.google.com/folderview?id=0B55jmD17Vg55dVJqX3RXQ1JHMUk&amp;usp=sharing</w:t>
+          <w:t>https://drive.google.com/drive/folders/0B55jmD17Vg55dVJqX3RXQ1JHMUk</w:t>
         </w:r>
       </w:hyperlink>
     </w:p>
@@ -7968,9 +7715,9 @@
       <w:pPr>
         <w:pStyle w:val="Heading2"/>
       </w:pPr>
-      <w:bookmarkStart w:id="54" w:name="h.oj9yxicgzvck" w:colFirst="0" w:colLast="0"/>
-      <w:bookmarkStart w:id="55" w:name="_Toc443931156"/>
-      <w:bookmarkEnd w:id="54"/>
+      <w:bookmarkStart w:id="53" w:name="h.oj9yxicgzvck" w:colFirst="0" w:colLast="0"/>
+      <w:bookmarkStart w:id="54" w:name="_Toc443931156"/>
+      <w:bookmarkEnd w:id="53"/>
       <w:r>
         <w:t>4</w:t>
       </w:r>
@@ -7985,7 +7732,7 @@
           </w:rPr>
           <w:t>https://apps.ideaconsult.net/enmtest</w:t>
         </w:r>
-        <w:bookmarkEnd w:id="55"/>
+        <w:bookmarkEnd w:id="54"/>
       </w:hyperlink>
       <w:r>
         <w:t xml:space="preserve"> </w:t>
@@ -8001,27 +7748,27 @@
       <w:pPr>
         <w:pStyle w:val="Heading2"/>
       </w:pPr>
-      <w:bookmarkStart w:id="56" w:name="h.4e3w8it1b40j" w:colFirst="0" w:colLast="0"/>
-      <w:bookmarkStart w:id="57" w:name="_Toc443931157"/>
+      <w:bookmarkStart w:id="55" w:name="h.4e3w8it1b40j" w:colFirst="0" w:colLast="0"/>
+      <w:bookmarkStart w:id="56" w:name="_Toc443931157"/>
+      <w:bookmarkEnd w:id="55"/>
+      <w:r>
+        <w:t>4</w:t>
+      </w:r>
+      <w:r>
+        <w:t>.3. Use the menu</w:t>
+      </w:r>
       <w:bookmarkEnd w:id="56"/>
       <w:r>
-        <w:t>4</w:t>
-      </w:r>
-      <w:r>
-        <w:t>.3. Use the menu</w:t>
-      </w:r>
+        <w:t xml:space="preserve"> </w:t>
+      </w:r>
+    </w:p>
+    <w:p>
+      <w:pPr>
+        <w:pStyle w:val="Heading2"/>
+      </w:pPr>
+      <w:bookmarkStart w:id="57" w:name="h.aezl47wht6oq" w:colFirst="0" w:colLast="0"/>
+      <w:bookmarkStart w:id="58" w:name="_Toc443931158"/>
       <w:bookmarkEnd w:id="57"/>
-      <w:r>
-        <w:t xml:space="preserve"> </w:t>
-      </w:r>
-    </w:p>
-    <w:p>
-      <w:pPr>
-        <w:pStyle w:val="Heading2"/>
-      </w:pPr>
-      <w:bookmarkStart w:id="58" w:name="h.aezl47wht6oq" w:colFirst="0" w:colLast="0"/>
-      <w:bookmarkStart w:id="59" w:name="_Toc443931158"/>
-      <w:bookmarkEnd w:id="58"/>
       <w:r>
         <w:rPr>
           <w:i/>
@@ -8048,7 +7795,7 @@
         </w:rPr>
         <w:t>Spreadsheet upload</w:t>
       </w:r>
-      <w:bookmarkEnd w:id="59"/>
+      <w:bookmarkEnd w:id="58"/>
     </w:p>
     <w:p/>
     <w:p>
@@ -8160,16 +7907,16 @@
       <w:pPr>
         <w:pStyle w:val="Heading2"/>
       </w:pPr>
-      <w:bookmarkStart w:id="60" w:name="h.tes670umcx6" w:colFirst="0" w:colLast="0"/>
-      <w:bookmarkStart w:id="61" w:name="_Toc443931159"/>
+      <w:bookmarkStart w:id="59" w:name="h.tes670umcx6" w:colFirst="0" w:colLast="0"/>
+      <w:bookmarkStart w:id="60" w:name="_Toc443931159"/>
+      <w:bookmarkEnd w:id="59"/>
+      <w:r>
+        <w:t>4</w:t>
+      </w:r>
+      <w:r>
+        <w:t>.3. Using the web form for upload</w:t>
+      </w:r>
       <w:bookmarkEnd w:id="60"/>
-      <w:r>
-        <w:t>4</w:t>
-      </w:r>
-      <w:r>
-        <w:t>.3. Using the web form for upload</w:t>
-      </w:r>
-      <w:bookmarkEnd w:id="61"/>
     </w:p>
     <w:p>
       <w:pPr>
@@ -8468,21 +8215,21 @@
       <w:pPr>
         <w:pStyle w:val="Heading2"/>
       </w:pPr>
-      <w:bookmarkStart w:id="62" w:name="h.hu1bjpj231j2" w:colFirst="0" w:colLast="0"/>
+      <w:bookmarkStart w:id="61" w:name="h.hu1bjpj231j2" w:colFirst="0" w:colLast="0"/>
+      <w:bookmarkEnd w:id="61"/>
+    </w:p>
+    <w:p>
+      <w:pPr>
+        <w:pStyle w:val="Heading2"/>
+      </w:pPr>
+      <w:bookmarkStart w:id="62" w:name="_Toc443931160"/>
+      <w:r>
+        <w:t>4</w:t>
+      </w:r>
+      <w:r>
+        <w:t>.4. View the uploaded materials</w:t>
+      </w:r>
       <w:bookmarkEnd w:id="62"/>
-    </w:p>
-    <w:p>
-      <w:pPr>
-        <w:pStyle w:val="Heading2"/>
-      </w:pPr>
-      <w:bookmarkStart w:id="63" w:name="_Toc443931160"/>
-      <w:r>
-        <w:t>4</w:t>
-      </w:r>
-      <w:r>
-        <w:t>.4. View the uploaded materials</w:t>
-      </w:r>
-      <w:bookmarkEnd w:id="63"/>
     </w:p>
     <w:p>
       <w:r>
@@ -8810,37 +8557,478 @@
       <w:pPr>
         <w:pStyle w:val="Heading2"/>
       </w:pPr>
-      <w:bookmarkStart w:id="64" w:name="h.u9ui852mp80v" w:colFirst="0" w:colLast="0"/>
-      <w:bookmarkStart w:id="65" w:name="_Toc443931161"/>
+      <w:bookmarkStart w:id="63" w:name="h.u9ui852mp80v" w:colFirst="0" w:colLast="0"/>
+      <w:bookmarkStart w:id="64" w:name="_Toc443931161"/>
+      <w:bookmarkEnd w:id="63"/>
+      <w:r>
+        <w:t>4</w:t>
+      </w:r>
+      <w:r>
+        <w:t xml:space="preserve">.5. </w:t>
+      </w:r>
+      <w:r>
+        <w:t>Upload MODENA biological characterisation data</w:t>
+      </w:r>
+    </w:p>
+    <w:p>
+      <w:r>
+        <w:t>R</w:t>
+      </w:r>
+      <w:r>
+        <w:t>epeat the upload with the step 4</w:t>
+      </w:r>
+      <w:r>
+        <w:t xml:space="preserve">.3. </w:t>
+      </w:r>
+      <w:proofErr w:type="gramStart"/>
+      <w:r>
+        <w:t>and MODENA-modelling-tox.json in order to upload biological characterisation data.</w:t>
+      </w:r>
       <w:bookmarkEnd w:id="64"/>
-      <w:r>
-        <w:t>4</w:t>
-      </w:r>
-      <w:r>
-        <w:t xml:space="preserve">.5. Repeat the upload with the step 3.3. </w:t>
+      <w:proofErr w:type="gramEnd"/>
+    </w:p>
+    <w:p>
+      <w:r>
+        <w:t xml:space="preserve">Note that this exercise uses predefined files and configurations with the goal to get you familiar with the process of data upload. This exercise does not include data preparation task, such exercise will be subject of subsequent tutorials and / or bilateral interaction between eNanoMapper and NSC projects. </w:t>
+      </w:r>
+    </w:p>
+    <w:p/>
+    <w:p/>
+    <w:p>
+      <w:pPr>
+        <w:pStyle w:val="Heading2"/>
+      </w:pPr>
+      <w:r>
+        <w:t>4.6</w:t>
+      </w:r>
+      <w:r>
+        <w:t xml:space="preserve">. </w:t>
+      </w:r>
+      <w:r>
+        <w:t>UPLOAD DOSE RESPONSE DATA</w:t>
+      </w:r>
+    </w:p>
+    <w:p/>
+    <w:p>
+      <w:r>
+        <w:t xml:space="preserve">Download LDH assay data, generated by FP7 MARINA project (KI, [1]) from </w:t>
+      </w:r>
+      <w:hyperlink r:id="rId49" w:history="1">
+        <w:r>
+          <w:rPr>
+            <w:rStyle w:val="Hyperlink"/>
+          </w:rPr>
+          <w:t>https://github.com/enanomapper/tutorials/tree/master/Hackathon_on_templates_for_data_collection/upload/blocks</w:t>
+        </w:r>
+      </w:hyperlink>
+      <w:r>
+        <w:t xml:space="preserve"> </w:t>
+      </w:r>
+    </w:p>
+    <w:p/>
+    <w:p>
+      <w:r>
+        <w:t xml:space="preserve">There are two files, </w:t>
+      </w:r>
+      <w:r>
+        <w:t>MARINA-invitro-WP09-P32-NM103TiO2-HMDM_Cytotoxity_LDH.xls</w:t>
+      </w:r>
+      <w:r>
+        <w:t xml:space="preserve"> and </w:t>
+      </w:r>
+      <w:r>
+        <w:t>MARINA-</w:t>
+      </w:r>
+      <w:proofErr w:type="spellStart"/>
+      <w:r>
+        <w:t>invitro</w:t>
+      </w:r>
+      <w:proofErr w:type="spellEnd"/>
+      <w:r>
+        <w:t>-</w:t>
+      </w:r>
+      <w:proofErr w:type="spellStart"/>
+      <w:r>
+        <w:t>config.json</w:t>
+      </w:r>
+      <w:proofErr w:type="spellEnd"/>
+      <w:r>
+        <w:t xml:space="preserve">. The Excel file is a typical format used in many </w:t>
+      </w:r>
+      <w:proofErr w:type="spellStart"/>
+      <w:r>
+        <w:t>NanoSafetyCluster</w:t>
+      </w:r>
+      <w:proofErr w:type="spellEnd"/>
+      <w:r>
+        <w:t xml:space="preserve"> projects, and consists of several worksheets.  </w:t>
+      </w:r>
+      <w:r>
+        <w:t>Rep</w:t>
+      </w:r>
+      <w:r>
+        <w:t>eat the upload with the step 4.3</w:t>
+      </w:r>
+      <w:r>
+        <w:t xml:space="preserve">. </w:t>
       </w:r>
       <w:proofErr w:type="gramStart"/>
       <w:r>
-        <w:t>and MODENA-modelling-tox.json in order to upload biological characterisation data.</w:t>
-      </w:r>
+        <w:t>with</w:t>
+      </w:r>
+      <w:proofErr w:type="gramEnd"/>
+      <w:r>
+        <w:t xml:space="preserve"> these files</w:t>
+      </w:r>
+      <w:r>
+        <w:t>.</w:t>
+      </w:r>
+    </w:p>
+    <w:p>
+      <w:r>
+        <w:t>[1]</w:t>
+      </w:r>
+      <w:r>
+        <w:tab/>
+        <w:t xml:space="preserve">L. </w:t>
+      </w:r>
+      <w:proofErr w:type="spellStart"/>
+      <w:r>
+        <w:t>Farcal</w:t>
+      </w:r>
+      <w:proofErr w:type="spellEnd"/>
+      <w:r>
+        <w:t xml:space="preserve">, F. Torres </w:t>
+      </w:r>
+      <w:proofErr w:type="spellStart"/>
+      <w:r>
+        <w:t>Andón</w:t>
+      </w:r>
+      <w:proofErr w:type="spellEnd"/>
+      <w:r>
+        <w:t xml:space="preserve">, L. Di Cristo, B. M. </w:t>
+      </w:r>
+      <w:proofErr w:type="spellStart"/>
+      <w:r>
+        <w:t>Rotoli</w:t>
+      </w:r>
+      <w:proofErr w:type="spellEnd"/>
+      <w:r>
+        <w:t xml:space="preserve">, O. </w:t>
+      </w:r>
+      <w:proofErr w:type="spellStart"/>
+      <w:r>
+        <w:t>Bussolati</w:t>
+      </w:r>
+      <w:proofErr w:type="spellEnd"/>
+      <w:r>
+        <w:t xml:space="preserve">, E. Bergamaschi, A. </w:t>
+      </w:r>
+      <w:proofErr w:type="spellStart"/>
+      <w:r>
+        <w:t>Mech</w:t>
+      </w:r>
+      <w:proofErr w:type="spellEnd"/>
+      <w:r>
+        <w:t xml:space="preserve">, N. B. Hartmann, K. Rasmussen, J. </w:t>
+      </w:r>
+      <w:proofErr w:type="spellStart"/>
+      <w:r>
+        <w:t>Riego-Sintes</w:t>
+      </w:r>
+      <w:proofErr w:type="spellEnd"/>
+      <w:r>
+        <w:t xml:space="preserve">, J. </w:t>
+      </w:r>
+      <w:proofErr w:type="spellStart"/>
+      <w:r>
+        <w:t>Ponti</w:t>
+      </w:r>
+      <w:proofErr w:type="spellEnd"/>
+      <w:r>
+        <w:t xml:space="preserve">, A. </w:t>
+      </w:r>
+      <w:proofErr w:type="spellStart"/>
+      <w:r>
+        <w:t>Kinsner-Ovaskainen</w:t>
+      </w:r>
+      <w:proofErr w:type="spellEnd"/>
+      <w:r>
+        <w:t xml:space="preserve">, F. Rossi, A. </w:t>
+      </w:r>
+      <w:proofErr w:type="spellStart"/>
+      <w:r>
+        <w:t>Oomen</w:t>
+      </w:r>
+      <w:proofErr w:type="spellEnd"/>
+      <w:r>
+        <w:t xml:space="preserve">, P. </w:t>
+      </w:r>
+      <w:proofErr w:type="spellStart"/>
+      <w:r>
+        <w:t>Bos</w:t>
+      </w:r>
+      <w:proofErr w:type="spellEnd"/>
+      <w:r>
+        <w:t xml:space="preserve">, R. Chen, R. Bai, C. Chen, L. Rocks, N. Fulton, B. Ross, G. Hutchison, L. Tran, S. </w:t>
+      </w:r>
+      <w:proofErr w:type="spellStart"/>
+      <w:r>
+        <w:t>Mues</w:t>
+      </w:r>
+      <w:proofErr w:type="spellEnd"/>
+      <w:r>
+        <w:t xml:space="preserve">, R. </w:t>
+      </w:r>
+      <w:proofErr w:type="spellStart"/>
+      <w:r>
+        <w:t>Ossig</w:t>
+      </w:r>
+      <w:proofErr w:type="spellEnd"/>
+      <w:r>
+        <w:t xml:space="preserve">, J. </w:t>
+      </w:r>
+      <w:proofErr w:type="spellStart"/>
+      <w:r>
+        <w:t>Schnekenburger</w:t>
+      </w:r>
+      <w:proofErr w:type="spellEnd"/>
+      <w:r>
+        <w:t xml:space="preserve">, L. Campagnolo, L. </w:t>
+      </w:r>
+      <w:proofErr w:type="spellStart"/>
+      <w:r>
+        <w:t>Vecchione</w:t>
+      </w:r>
+      <w:proofErr w:type="spellEnd"/>
+      <w:r>
+        <w:t xml:space="preserve">, A. </w:t>
+      </w:r>
+      <w:proofErr w:type="spellStart"/>
+      <w:r>
+        <w:t>Pietroiusti</w:t>
+      </w:r>
+      <w:proofErr w:type="spellEnd"/>
+      <w:r>
+        <w:t xml:space="preserve">, and B. </w:t>
+      </w:r>
+      <w:proofErr w:type="spellStart"/>
+      <w:r>
+        <w:t>Fadeel</w:t>
+      </w:r>
+      <w:proofErr w:type="spellEnd"/>
+      <w:r>
+        <w:t xml:space="preserve">, “Comprehensive In Vitro Toxicity Testing of a Panel of Representative Oxide Nanomaterials: First Steps towards an Intelligent Testing Strategy,” </w:t>
+      </w:r>
+      <w:proofErr w:type="spellStart"/>
+      <w:r>
+        <w:rPr>
+          <w:i/>
+          <w:iCs/>
+        </w:rPr>
+        <w:t>PLoS</w:t>
+      </w:r>
+      <w:proofErr w:type="spellEnd"/>
+      <w:r>
+        <w:rPr>
+          <w:i/>
+          <w:iCs/>
+        </w:rPr>
+        <w:t xml:space="preserve"> One</w:t>
+      </w:r>
+      <w:r>
+        <w:t>, vol. 10, no. 5, p. e0127174, May 2015.</w:t>
+      </w:r>
+    </w:p>
+    <w:p/>
+    <w:p>
+      <w:pPr>
+        <w:pStyle w:val="Heading2"/>
+      </w:pPr>
+      <w:r>
+        <w:t>4.7</w:t>
+      </w:r>
+      <w:r>
+        <w:t xml:space="preserve">. </w:t>
+      </w:r>
+      <w:r>
+        <w:t>UPLOAD DATA in JRC/NANoREG template (Advanced)</w:t>
+      </w:r>
+    </w:p>
+    <w:p/>
+    <w:p>
+      <w:pPr>
+        <w:rPr>
+          <w:rFonts w:asciiTheme="majorHAnsi" w:hAnsiTheme="majorHAnsi"/>
+        </w:rPr>
+      </w:pPr>
+      <w:r>
+        <w:t xml:space="preserve">Download LDH template and the corresponding JSON configuration </w:t>
+      </w:r>
+      <w:proofErr w:type="gramStart"/>
+      <w:r>
+        <w:t xml:space="preserve">from  </w:t>
+      </w:r>
+      <w:proofErr w:type="gramEnd"/>
+      <w:r>
+        <w:rPr>
+          <w:rFonts w:asciiTheme="majorHAnsi" w:hAnsiTheme="majorHAnsi"/>
+        </w:rPr>
+        <w:fldChar w:fldCharType="begin"/>
+      </w:r>
+      <w:r>
+        <w:rPr>
+          <w:rFonts w:asciiTheme="majorHAnsi" w:hAnsiTheme="majorHAnsi"/>
+        </w:rPr>
+        <w:instrText xml:space="preserve"> HYPERLINK "</w:instrText>
+      </w:r>
+      <w:r>
+        <w:rPr>
+          <w:rFonts w:asciiTheme="majorHAnsi" w:hAnsiTheme="majorHAnsi"/>
+        </w:rPr>
+        <w:instrText>https://github.com/enanomapper/tutorials/tree/master/Hackathon_on_templates_for_data_collection/upload/columns</w:instrText>
+      </w:r>
+      <w:r>
+        <w:rPr>
+          <w:rFonts w:asciiTheme="majorHAnsi" w:hAnsiTheme="majorHAnsi"/>
+        </w:rPr>
+        <w:instrText xml:space="preserve">" </w:instrText>
+      </w:r>
+      <w:r>
+        <w:rPr>
+          <w:rFonts w:asciiTheme="majorHAnsi" w:hAnsiTheme="majorHAnsi"/>
+        </w:rPr>
+        <w:fldChar w:fldCharType="separate"/>
+      </w:r>
+      <w:r>
+        <w:rPr>
+          <w:rStyle w:val="Hyperlink"/>
+          <w:rFonts w:asciiTheme="majorHAnsi" w:hAnsiTheme="majorHAnsi"/>
+        </w:rPr>
+        <w:t>https://github.com/enanomapper/tutorials/tree/master/Hackathon_on_templates_for_data_collection/upload/columns</w:t>
+      </w:r>
+      <w:r>
+        <w:rPr>
+          <w:rFonts w:asciiTheme="majorHAnsi" w:hAnsiTheme="majorHAnsi"/>
+        </w:rPr>
+        <w:fldChar w:fldCharType="end"/>
+      </w:r>
+    </w:p>
+    <w:p/>
+    <w:p>
+      <w:r>
+        <w:t xml:space="preserve">There are two files, </w:t>
+      </w:r>
+      <w:hyperlink r:id="rId50" w:history="1">
+        <w:r>
+          <w:rPr>
+            <w:rStyle w:val="Hyperlink"/>
+          </w:rPr>
+          <w:t>datatemplate_INVITRO_CYTOTOXICITY_LDH.xlsx</w:t>
+        </w:r>
+      </w:hyperlink>
+      <w:r>
+        <w:t xml:space="preserve"> and </w:t>
+      </w:r>
+      <w:proofErr w:type="spellStart"/>
+      <w:r>
+        <w:t>in_vitro_Cytotoxicity_LDH_</w:t>
+      </w:r>
+      <w:proofErr w:type="gramStart"/>
+      <w:r>
+        <w:t>sheet.json</w:t>
+      </w:r>
+      <w:proofErr w:type="spellEnd"/>
+      <w:r>
+        <w:t xml:space="preserve"> .</w:t>
+      </w:r>
+      <w:proofErr w:type="gramEnd"/>
+      <w:r>
+        <w:t xml:space="preserve">  T</w:t>
+      </w:r>
+      <w:r>
+        <w:t xml:space="preserve">he Excel file is part of the </w:t>
+      </w:r>
+      <w:proofErr w:type="spellStart"/>
+      <w:r>
+        <w:t>eNanoMapper</w:t>
+      </w:r>
+      <w:proofErr w:type="spellEnd"/>
+      <w:r>
+        <w:t xml:space="preserve"> release of data entry templates, based on JRC/</w:t>
+      </w:r>
+      <w:proofErr w:type="spellStart"/>
+      <w:r>
+        <w:t>NANoREG</w:t>
+      </w:r>
+      <w:proofErr w:type="spellEnd"/>
+      <w:r>
+        <w:t xml:space="preserve"> templates. </w:t>
+      </w:r>
+      <w:proofErr w:type="gramStart"/>
+      <w:r>
+        <w:t xml:space="preserve">More information at </w:t>
+      </w:r>
+      <w:r>
+        <w:t>https://github.com/enanomapper/tutorials/tree/master/DataTemplates</w:t>
+      </w:r>
+      <w:r>
+        <w:t>.</w:t>
+      </w:r>
+      <w:proofErr w:type="gramEnd"/>
+    </w:p>
+    <w:p/>
+    <w:p/>
+    <w:p>
+      <w:r>
+        <w:t>In this exercise the template is (almost) empty and before upload the data has to be entered. You may use the data from the file in 4.6 or enter your own data.</w:t>
+      </w:r>
+    </w:p>
+    <w:p/>
+    <w:p>
+      <w:r>
+        <w:t>Rep</w:t>
+      </w:r>
+      <w:r>
+        <w:t>eat the upload with the step 4.3</w:t>
+      </w:r>
+      <w:r>
+        <w:t xml:space="preserve">. </w:t>
+      </w:r>
+      <w:proofErr w:type="gramStart"/>
+      <w:r>
+        <w:t>with</w:t>
+      </w:r>
+      <w:proofErr w:type="gramEnd"/>
+      <w:r>
+        <w:t xml:space="preserve"> these files</w:t>
+      </w:r>
+      <w:r>
+        <w:t>.</w:t>
+      </w:r>
+    </w:p>
+    <w:p>
+      <w:pPr>
+        <w:rPr>
+          <w:rFonts w:asciiTheme="majorHAnsi" w:hAnsiTheme="majorHAnsi"/>
+        </w:rPr>
+      </w:pPr>
+      <w:r>
+        <w:rPr>
+          <w:rFonts w:asciiTheme="majorHAnsi" w:hAnsiTheme="majorHAnsi"/>
+        </w:rPr>
+        <w:br w:type="page"/>
+      </w:r>
+      <w:bookmarkStart w:id="65" w:name="_GoBack"/>
       <w:bookmarkEnd w:id="65"/>
-      <w:proofErr w:type="gramEnd"/>
-    </w:p>
+    </w:p>
+    <w:p/>
     <w:p>
       <w:pPr>
         <w:rPr>
           <w:rFonts w:asciiTheme="majorHAnsi" w:hAnsiTheme="majorHAnsi"/>
         </w:rPr>
       </w:pPr>
-      <w:r>
-        <w:t xml:space="preserve">Note that this exercise uses predefined files and configurations with the goal to get you familiar with the process of data upload. This exercise does not include data preparation task, such exercise will be subject of subsequent tutorials and / or bilateral interaction between eNanoMapper and NSC projects. </w:t>
-      </w:r>
-      <w:r>
-        <w:rPr>
-          <w:rFonts w:asciiTheme="majorHAnsi" w:hAnsiTheme="majorHAnsi"/>
-        </w:rPr>
-        <w:br w:type="page"/>
-      </w:r>
     </w:p>
     <w:p>
       <w:pPr>
@@ -8848,7 +9036,6 @@
       </w:pPr>
       <w:bookmarkStart w:id="66" w:name="_Toc443931162"/>
       <w:r>
-        <w:lastRenderedPageBreak/>
         <w:t xml:space="preserve">5. </w:t>
       </w:r>
       <w:r>
@@ -8899,7 +9086,7 @@
       <w:r>
         <w:t xml:space="preserve">Go to the following website and try </w:t>
       </w:r>
-      <w:hyperlink r:id="rId49">
+      <w:hyperlink r:id="rId51">
         <w:r>
           <w:rPr>
             <w:color w:val="1155CC"/>
@@ -8911,7 +9098,7 @@
       <w:r>
         <w:t xml:space="preserve">. These JavaScript-enriched HTML pages use </w:t>
       </w:r>
-      <w:hyperlink r:id="rId50">
+      <w:hyperlink r:id="rId52">
         <w:r>
           <w:rPr>
             <w:color w:val="1155CC"/>
@@ -8923,7 +9110,7 @@
       <w:r>
         <w:t xml:space="preserve"> and </w:t>
       </w:r>
-      <w:hyperlink r:id="rId51">
+      <w:hyperlink r:id="rId53">
         <w:r>
           <w:rPr>
             <w:color w:val="1155CC"/>
@@ -8956,7 +9143,7 @@
                     <pic:cNvPicPr preferRelativeResize="0"/>
                   </pic:nvPicPr>
                   <pic:blipFill>
-                    <a:blip r:embed="rId52"/>
+                    <a:blip r:embed="rId54"/>
                     <a:srcRect/>
                     <a:stretch>
                       <a:fillRect/>
@@ -8984,7 +9171,7 @@
       <w:r>
         <w:t xml:space="preserve">Particularly, check </w:t>
       </w:r>
-      <w:hyperlink r:id="rId53">
+      <w:hyperlink r:id="rId55">
         <w:r>
           <w:rPr>
             <w:color w:val="1155CC"/>
@@ -8996,7 +9183,7 @@
       <w:r>
         <w:t xml:space="preserve">, </w:t>
       </w:r>
-      <w:hyperlink r:id="rId54">
+      <w:hyperlink r:id="rId56">
         <w:r>
           <w:rPr>
             <w:color w:val="1155CC"/>
@@ -9008,7 +9195,7 @@
       <w:r>
         <w:t xml:space="preserve">, </w:t>
       </w:r>
-      <w:hyperlink r:id="rId55">
+      <w:hyperlink r:id="rId57">
         <w:r>
           <w:rPr>
             <w:color w:val="1155CC"/>
@@ -9020,7 +9207,7 @@
       <w:r>
         <w:t xml:space="preserve">, and </w:t>
       </w:r>
-      <w:hyperlink r:id="rId56">
+      <w:hyperlink r:id="rId58">
         <w:r>
           <w:rPr>
             <w:color w:val="1155CC"/>
@@ -9053,7 +9240,7 @@
                     <pic:cNvPicPr preferRelativeResize="0"/>
                   </pic:nvPicPr>
                   <pic:blipFill>
-                    <a:blip r:embed="rId57"/>
+                    <a:blip r:embed="rId59"/>
                     <a:srcRect/>
                     <a:stretch>
                       <a:fillRect/>
@@ -9085,7 +9272,6 @@
       <w:bookmarkStart w:id="70" w:name="_Toc443931164"/>
       <w:bookmarkEnd w:id="69"/>
       <w:r>
-        <w:lastRenderedPageBreak/>
         <w:t>5</w:t>
       </w:r>
       <w:r>
@@ -9097,7 +9283,7 @@
       <w:r>
         <w:t xml:space="preserve">Open this page to view a summary of titanium dioxides in data.enanomapper.net: </w:t>
       </w:r>
-      <w:hyperlink r:id="rId58">
+      <w:hyperlink r:id="rId60">
         <w:r>
           <w:rPr>
             <w:color w:val="1155CC"/>
@@ -9146,7 +9332,7 @@
                     <pic:cNvPicPr preferRelativeResize="0"/>
                   </pic:nvPicPr>
                   <pic:blipFill>
-                    <a:blip r:embed="rId59"/>
+                    <a:blip r:embed="rId61"/>
                     <a:srcRect/>
                     <a:stretch>
                       <a:fillRect/>
@@ -9183,10 +9369,10 @@
       </w:pPr>
     </w:p>
     <w:sectPr>
-      <w:headerReference w:type="default" r:id="rId60"/>
-      <w:footerReference w:type="default" r:id="rId61"/>
-      <w:headerReference w:type="first" r:id="rId62"/>
-      <w:footerReference w:type="first" r:id="rId63"/>
+      <w:headerReference w:type="default" r:id="rId62"/>
+      <w:footerReference w:type="default" r:id="rId63"/>
+      <w:headerReference w:type="first" r:id="rId64"/>
+      <w:footerReference w:type="first" r:id="rId65"/>
       <w:pgSz w:w="11900" w:h="16840"/>
       <w:pgMar w:top="2126" w:right="1270" w:bottom="851" w:left="1276" w:header="709" w:footer="286" w:gutter="0"/>
       <w:pgNumType w:start="1"/>
@@ -9290,7 +9476,7 @@
             <w:rPr>
               <w:noProof/>
             </w:rPr>
-            <w:t>6 February 2017</w:t>
+            <w:t>7 February 2017</w:t>
           </w:r>
           <w:r>
             <w:fldChar w:fldCharType="end"/>
@@ -9305,7 +9491,6 @@
           <w:dataBinding w:prefixMappings="xmlns:ns0='http://purl.org/dc/elements/1.1/' xmlns:ns1='http://schemas.openxmlformats.org/package/2006/metadata/core-properties' " w:xpath="/ns1:coreProperties[1]/ns0:title[1]" w:storeItemID="{6C3C8BC8-F283-45AE-878A-BAB7291924A1}"/>
           <w:text/>
         </w:sdtPr>
-        <w:sdtEndPr/>
         <w:sdtContent>
           <w:tc>
             <w:tcPr>
@@ -9368,7 +9553,7 @@
               <w:bCs/>
               <w:noProof/>
             </w:rPr>
-            <w:t>13</w:t>
+            <w:t>22</w:t>
           </w:r>
           <w:r>
             <w:rPr>
@@ -9413,7 +9598,7 @@
               <w:bCs/>
               <w:noProof/>
             </w:rPr>
-            <w:t>23</w:t>
+            <w:t>24</w:t>
           </w:r>
           <w:r>
             <w:rPr>
@@ -9701,7 +9886,6 @@
       <w:dataBinding w:prefixMappings="xmlns:ns0='http://purl.org/dc/elements/1.1/' xmlns:ns1='http://schemas.openxmlformats.org/package/2006/metadata/core-properties' " w:xpath="/ns1:coreProperties[1]/ns0:title[1]" w:storeItemID="{6C3C8BC8-F283-45AE-878A-BAB7291924A1}"/>
       <w:text/>
     </w:sdtPr>
-    <w:sdtEndPr/>
     <w:sdtContent>
       <w:p>
         <w:pPr>
@@ -13608,6 +13792,18 @@
       <w:sz w:val="22"/>
     </w:rPr>
   </w:style>
+  <w:style w:type="character" w:styleId="FollowedHyperlink">
+    <w:name w:val="FollowedHyperlink"/>
+    <w:basedOn w:val="DefaultParagraphFont"/>
+    <w:uiPriority w:val="99"/>
+    <w:semiHidden/>
+    <w:unhideWhenUsed/>
+    <w:rsid w:val="005051EA"/>
+    <w:rPr>
+      <w:color w:val="FD7E7B" w:themeColor="followedHyperlink"/>
+      <w:u w:val="single"/>
+    </w:rPr>
+  </w:style>
 </w:styles>
 </file>
 
@@ -15503,6 +15699,18 @@
     <w:rPr>
       <w:rFonts w:asciiTheme="majorHAnsi" w:hAnsiTheme="majorHAnsi"/>
       <w:sz w:val="22"/>
+    </w:rPr>
+  </w:style>
+  <w:style w:type="character" w:styleId="FollowedHyperlink">
+    <w:name w:val="FollowedHyperlink"/>
+    <w:basedOn w:val="DefaultParagraphFont"/>
+    <w:uiPriority w:val="99"/>
+    <w:semiHidden/>
+    <w:unhideWhenUsed/>
+    <w:rsid w:val="005051EA"/>
+    <w:rPr>
+      <w:color w:val="FD7E7B" w:themeColor="followedHyperlink"/>
+      <w:u w:val="single"/>
     </w:rPr>
   </w:style>
 </w:styles>
@@ -16118,6 +16326,7 @@
     <w:rsid w:val="003E1D5B"/>
     <w:rsid w:val="003E7C30"/>
     <w:rsid w:val="00447D1C"/>
+    <w:rsid w:val="00BF20DF"/>
   </w:rsids>
   <m:mathPr>
     <m:mathFont m:val="Cambria Math"/>
@@ -17002,7 +17211,7 @@
 </file>
 
 <file path=customXml/itemProps2.xml><?xml version="1.0" encoding="utf-8"?>
-<ds:datastoreItem xmlns:ds="http://schemas.openxmlformats.org/officeDocument/2006/customXml" ds:itemID="{69AF17C7-0E6E-4E3B-AE0A-66D2350F65E1}">
+<ds:datastoreItem xmlns:ds="http://schemas.openxmlformats.org/officeDocument/2006/customXml" ds:itemID="{68DF3D8B-0B79-4584-969C-FB817F2CB353}">
   <ds:schemaRefs>
     <ds:schemaRef ds:uri="http://schemas.openxmlformats.org/officeDocument/2006/bibliography"/>
   </ds:schemaRefs>

</xml_diff>